<commit_message>
Se integra sección de limpieza interna
</commit_message>
<xml_diff>
--- a/04 PLANEACIONES/SISTEMAS/Manual Procedimientos Sistemas.docx
+++ b/04 PLANEACIONES/SISTEMAS/Manual Procedimientos Sistemas.docx
@@ -1,6 +1,6 @@
 
 <file path=word/document.xml><?xml version="1.0" encoding="utf-8"?>
-<w:document xmlns:wpc="http://schemas.microsoft.com/office/word/2010/wordprocessingCanvas" xmlns:cx="http://schemas.microsoft.com/office/drawing/2014/chartex" xmlns:cx1="http://schemas.microsoft.com/office/drawing/2015/9/8/chartex" xmlns:cx2="http://schemas.microsoft.com/office/drawing/2015/10/21/chartex" xmlns:cx3="http://schemas.microsoft.com/office/drawing/2016/5/9/chartex" xmlns:cx4="http://schemas.microsoft.com/office/drawing/2016/5/10/chartex" xmlns:cx5="http://schemas.microsoft.com/office/drawing/2016/5/11/chartex" xmlns:cx6="http://schemas.microsoft.com/office/drawing/2016/5/12/chartex" xmlns:cx7="http://schemas.microsoft.com/office/drawing/2016/5/13/chartex" xmlns:cx8="http://schemas.microsoft.com/office/drawing/2016/5/14/chartex" xmlns:mc="http://schemas.openxmlformats.org/markup-compatibility/2006" xmlns:aink="http://schemas.microsoft.com/office/drawing/2016/ink" xmlns:am3d="http://schemas.microsoft.com/office/drawing/2017/model3d" xmlns:o="urn:schemas-microsoft-com:office:office" xmlns:oel="http://schemas.microsoft.com/office/2019/extlst" xmlns:r="http://schemas.openxmlformats.org/officeDocument/2006/relationships" xmlns:m="http://schemas.openxmlformats.org/officeDocument/2006/math" xmlns:v="urn:schemas-microsoft-com:vml" xmlns:wp14="http://schemas.microsoft.com/office/word/2010/wordprocessingDrawing" xmlns:wp="http://schemas.openxmlformats.org/drawingml/2006/wordprocessingDrawing" xmlns:w10="urn:schemas-microsoft-com:office:word" xmlns:w="http://schemas.openxmlformats.org/wordprocessingml/2006/main" xmlns:w14="http://schemas.microsoft.com/office/word/2010/wordml" xmlns:w15="http://schemas.microsoft.com/office/word/2012/wordml" xmlns:w16cex="http://schemas.microsoft.com/office/word/2018/wordml/cex" xmlns:w16cid="http://schemas.microsoft.com/office/word/2016/wordml/cid" xmlns:w16="http://schemas.microsoft.com/office/word/2018/wordml" xmlns:w16sdtdh="http://schemas.microsoft.com/office/word/2020/wordml/sdtdatahash" xmlns:w16se="http://schemas.microsoft.com/office/word/2015/wordml/symex" xmlns:wpg="http://schemas.microsoft.com/office/word/2010/wordprocessingGroup" xmlns:wpi="http://schemas.microsoft.com/office/word/2010/wordprocessingInk" xmlns:wne="http://schemas.microsoft.com/office/word/2006/wordml" xmlns:wps="http://schemas.microsoft.com/office/word/2010/wordprocessingShape" mc:Ignorable="w14 w15 w16se w16cid w16 w16cex w16sdtdh wp14">
+<w:document xmlns:wpc="http://schemas.microsoft.com/office/word/2010/wordprocessingCanvas" xmlns:cx="http://schemas.microsoft.com/office/drawing/2014/chartex" xmlns:cx1="http://schemas.microsoft.com/office/drawing/2015/9/8/chartex" xmlns:cx2="http://schemas.microsoft.com/office/drawing/2015/10/21/chartex" xmlns:cx3="http://schemas.microsoft.com/office/drawing/2016/5/9/chartex" xmlns:cx4="http://schemas.microsoft.com/office/drawing/2016/5/10/chartex" xmlns:cx5="http://schemas.microsoft.com/office/drawing/2016/5/11/chartex" xmlns:cx6="http://schemas.microsoft.com/office/drawing/2016/5/12/chartex" xmlns:cx7="http://schemas.microsoft.com/office/drawing/2016/5/13/chartex" xmlns:cx8="http://schemas.microsoft.com/office/drawing/2016/5/14/chartex" xmlns:mc="http://schemas.openxmlformats.org/markup-compatibility/2006" xmlns:aink="http://schemas.microsoft.com/office/drawing/2016/ink" xmlns:am3d="http://schemas.microsoft.com/office/drawing/2017/model3d" xmlns:o="urn:schemas-microsoft-com:office:office" xmlns:r="http://schemas.openxmlformats.org/officeDocument/2006/relationships" xmlns:m="http://schemas.openxmlformats.org/officeDocument/2006/math" xmlns:v="urn:schemas-microsoft-com:vml" xmlns:wp14="http://schemas.microsoft.com/office/word/2010/wordprocessingDrawing" xmlns:wp="http://schemas.openxmlformats.org/drawingml/2006/wordprocessingDrawing" xmlns:w10="urn:schemas-microsoft-com:office:word" xmlns:w="http://schemas.openxmlformats.org/wordprocessingml/2006/main" xmlns:w14="http://schemas.microsoft.com/office/word/2010/wordml" xmlns:w15="http://schemas.microsoft.com/office/word/2012/wordml" xmlns:w16cex="http://schemas.microsoft.com/office/word/2018/wordml/cex" xmlns:w16cid="http://schemas.microsoft.com/office/word/2016/wordml/cid" xmlns:w16="http://schemas.microsoft.com/office/word/2018/wordml" xmlns:w16sdtdh="http://schemas.microsoft.com/office/word/2020/wordml/sdtdatahash" xmlns:w16se="http://schemas.microsoft.com/office/word/2015/wordml/symex" xmlns:wpg="http://schemas.microsoft.com/office/word/2010/wordprocessingGroup" xmlns:wpi="http://schemas.microsoft.com/office/word/2010/wordprocessingInk" xmlns:wne="http://schemas.microsoft.com/office/word/2006/wordml" xmlns:wps="http://schemas.microsoft.com/office/word/2010/wordprocessingShape" mc:Ignorable="w14 w15 w16se w16cid w16 w16cex w16sdtdh wp14">
   <w:body>
     <w:p>
       <w:pPr>
@@ -397,7 +397,7 @@
             <w:rPr>
               <w:rFonts w:eastAsiaTheme="minorEastAsia"/>
               <w:noProof/>
-              <w:lang w:eastAsia="es-MX"/>
+              <w:lang w:val="es-419" w:eastAsia="es-419"/>
             </w:rPr>
           </w:pPr>
           <w:r>
@@ -409,7 +409,7 @@
           <w:r>
             <w:fldChar w:fldCharType="separate"/>
           </w:r>
-          <w:hyperlink w:anchor="_Toc124368126" w:history="1">
+          <w:hyperlink w:anchor="_Toc124426132" w:history="1">
             <w:r>
               <w:rPr>
                 <w:rStyle w:val="Hipervnculo"/>
@@ -421,7 +421,7 @@
               <w:rPr>
                 <w:rFonts w:eastAsiaTheme="minorEastAsia"/>
                 <w:noProof/>
-                <w:lang w:eastAsia="es-MX"/>
+                <w:lang w:val="es-419" w:eastAsia="es-419"/>
               </w:rPr>
               <w:tab/>
             </w:r>
@@ -430,6 +430,178 @@
                 <w:rStyle w:val="Hipervnculo"/>
                 <w:noProof/>
               </w:rPr>
+              <w:t>INTRODUCCIÓN</w:t>
+            </w:r>
+            <w:r>
+              <w:rPr>
+                <w:noProof/>
+                <w:webHidden/>
+              </w:rPr>
+              <w:tab/>
+            </w:r>
+            <w:r>
+              <w:rPr>
+                <w:noProof/>
+                <w:webHidden/>
+              </w:rPr>
+              <w:fldChar w:fldCharType="begin"/>
+            </w:r>
+            <w:r>
+              <w:rPr>
+                <w:noProof/>
+                <w:webHidden/>
+              </w:rPr>
+              <w:instrText xml:space="preserve"> PAGEREF _Toc124426132 \h </w:instrText>
+            </w:r>
+            <w:r>
+              <w:rPr>
+                <w:noProof/>
+                <w:webHidden/>
+              </w:rPr>
+            </w:r>
+            <w:r>
+              <w:rPr>
+                <w:noProof/>
+                <w:webHidden/>
+              </w:rPr>
+              <w:fldChar w:fldCharType="separate"/>
+            </w:r>
+            <w:r>
+              <w:rPr>
+                <w:noProof/>
+                <w:webHidden/>
+              </w:rPr>
+              <w:t>2</w:t>
+            </w:r>
+            <w:r>
+              <w:rPr>
+                <w:noProof/>
+                <w:webHidden/>
+              </w:rPr>
+              <w:fldChar w:fldCharType="end"/>
+            </w:r>
+          </w:hyperlink>
+        </w:p>
+        <w:p>
+          <w:pPr>
+            <w:pStyle w:val="TDC1"/>
+            <w:tabs>
+              <w:tab w:val="left" w:pos="440"/>
+              <w:tab w:val="right" w:leader="dot" w:pos="10790"/>
+            </w:tabs>
+            <w:rPr>
+              <w:rFonts w:eastAsiaTheme="minorEastAsia"/>
+              <w:noProof/>
+              <w:lang w:val="es-419" w:eastAsia="es-419"/>
+            </w:rPr>
+          </w:pPr>
+          <w:hyperlink w:anchor="_Toc124426133" w:history="1">
+            <w:r>
+              <w:rPr>
+                <w:rStyle w:val="Hipervnculo"/>
+                <w:noProof/>
+              </w:rPr>
+              <w:t>2</w:t>
+            </w:r>
+            <w:r>
+              <w:rPr>
+                <w:rFonts w:eastAsiaTheme="minorEastAsia"/>
+                <w:noProof/>
+                <w:lang w:val="es-419" w:eastAsia="es-419"/>
+              </w:rPr>
+              <w:tab/>
+            </w:r>
+            <w:r>
+              <w:rPr>
+                <w:rStyle w:val="Hipervnculo"/>
+                <w:noProof/>
+              </w:rPr>
+              <w:t>MARCO NORMATIVO:</w:t>
+            </w:r>
+            <w:r>
+              <w:rPr>
+                <w:noProof/>
+                <w:webHidden/>
+              </w:rPr>
+              <w:tab/>
+            </w:r>
+            <w:r>
+              <w:rPr>
+                <w:noProof/>
+                <w:webHidden/>
+              </w:rPr>
+              <w:fldChar w:fldCharType="begin"/>
+            </w:r>
+            <w:r>
+              <w:rPr>
+                <w:noProof/>
+                <w:webHidden/>
+              </w:rPr>
+              <w:instrText xml:space="preserve"> PAGEREF _Toc124426133 \h </w:instrText>
+            </w:r>
+            <w:r>
+              <w:rPr>
+                <w:noProof/>
+                <w:webHidden/>
+              </w:rPr>
+            </w:r>
+            <w:r>
+              <w:rPr>
+                <w:noProof/>
+                <w:webHidden/>
+              </w:rPr>
+              <w:fldChar w:fldCharType="separate"/>
+            </w:r>
+            <w:r>
+              <w:rPr>
+                <w:noProof/>
+                <w:webHidden/>
+              </w:rPr>
+              <w:t>3</w:t>
+            </w:r>
+            <w:r>
+              <w:rPr>
+                <w:noProof/>
+                <w:webHidden/>
+              </w:rPr>
+              <w:fldChar w:fldCharType="end"/>
+            </w:r>
+          </w:hyperlink>
+        </w:p>
+        <w:p>
+          <w:pPr>
+            <w:pStyle w:val="TDC1"/>
+            <w:tabs>
+              <w:tab w:val="left" w:pos="440"/>
+              <w:tab w:val="right" w:leader="dot" w:pos="10790"/>
+            </w:tabs>
+            <w:rPr>
+              <w:rFonts w:eastAsiaTheme="minorEastAsia"/>
+              <w:noProof/>
+              <w:lang w:val="es-419" w:eastAsia="es-419"/>
+            </w:rPr>
+          </w:pPr>
+          <w:hyperlink w:anchor="_Toc124426134" w:history="1">
+            <w:r>
+              <w:rPr>
+                <w:rStyle w:val="Hipervnculo"/>
+                <w:noProof/>
+              </w:rPr>
+              <w:t>3</w:t>
+            </w:r>
+            <w:r>
+              <w:rPr>
+                <w:rFonts w:eastAsiaTheme="minorEastAsia"/>
+                <w:noProof/>
+                <w:lang w:val="es-419" w:eastAsia="es-419"/>
+              </w:rPr>
+              <w:tab/>
+            </w:r>
+            <w:r>
+              <w:rPr>
+                <w:rStyle w:val="Hipervnculo"/>
+                <w:noProof/>
+              </w:rPr>
               <w:t>Justificación:</w:t>
             </w:r>
             <w:r>
@@ -451,7 +623,7 @@
                 <w:noProof/>
                 <w:webHidden/>
               </w:rPr>
-              <w:instrText xml:space="preserve"> PAGEREF _Toc124368126 \h </w:instrText>
+              <w:instrText xml:space="preserve"> PAGEREF _Toc124426134 \h </w:instrText>
             </w:r>
             <w:r>
               <w:rPr>
@@ -471,7 +643,7 @@
                 <w:noProof/>
                 <w:webHidden/>
               </w:rPr>
-              <w:t>2</w:t>
+              <w:t>4</w:t>
             </w:r>
             <w:r>
               <w:rPr>
@@ -492,23 +664,23 @@
             <w:rPr>
               <w:rFonts w:eastAsiaTheme="minorEastAsia"/>
               <w:noProof/>
-              <w:lang w:eastAsia="es-MX"/>
+              <w:lang w:val="es-419" w:eastAsia="es-419"/>
             </w:rPr>
           </w:pPr>
-          <w:hyperlink w:anchor="_Toc124368127" w:history="1">
+          <w:hyperlink w:anchor="_Toc124426135" w:history="1">
             <w:r>
               <w:rPr>
                 <w:rStyle w:val="Hipervnculo"/>
                 <w:bCs/>
                 <w:noProof/>
               </w:rPr>
-              <w:t>1.1</w:t>
+              <w:t>3.1</w:t>
             </w:r>
             <w:r>
               <w:rPr>
                 <w:rFonts w:eastAsiaTheme="minorEastAsia"/>
                 <w:noProof/>
-                <w:lang w:eastAsia="es-MX"/>
+                <w:lang w:val="es-419" w:eastAsia="es-419"/>
               </w:rPr>
               <w:tab/>
             </w:r>
@@ -538,7 +710,7 @@
                 <w:noProof/>
                 <w:webHidden/>
               </w:rPr>
-              <w:instrText xml:space="preserve"> PAGEREF _Toc124368127 \h </w:instrText>
+              <w:instrText xml:space="preserve"> PAGEREF _Toc124426135 \h </w:instrText>
             </w:r>
             <w:r>
               <w:rPr>
@@ -558,7 +730,7 @@
                 <w:noProof/>
                 <w:webHidden/>
               </w:rPr>
-              <w:t>2</w:t>
+              <w:t>4</w:t>
             </w:r>
             <w:r>
               <w:rPr>
@@ -579,23 +751,23 @@
             <w:rPr>
               <w:rFonts w:eastAsiaTheme="minorEastAsia"/>
               <w:noProof/>
-              <w:lang w:eastAsia="es-MX"/>
+              <w:lang w:val="es-419" w:eastAsia="es-419"/>
             </w:rPr>
           </w:pPr>
-          <w:hyperlink w:anchor="_Toc124368128" w:history="1">
+          <w:hyperlink w:anchor="_Toc124426136" w:history="1">
             <w:r>
               <w:rPr>
                 <w:rStyle w:val="Hipervnculo"/>
                 <w:bCs/>
                 <w:noProof/>
               </w:rPr>
-              <w:t>1.2</w:t>
+              <w:t>3.2</w:t>
             </w:r>
             <w:r>
               <w:rPr>
                 <w:rFonts w:eastAsiaTheme="minorEastAsia"/>
                 <w:noProof/>
-                <w:lang w:eastAsia="es-MX"/>
+                <w:lang w:val="es-419" w:eastAsia="es-419"/>
               </w:rPr>
               <w:tab/>
             </w:r>
@@ -625,7 +797,7 @@
                 <w:noProof/>
                 <w:webHidden/>
               </w:rPr>
-              <w:instrText xml:space="preserve"> PAGEREF _Toc124368128 \h </w:instrText>
+              <w:instrText xml:space="preserve"> PAGEREF _Toc124426136 \h </w:instrText>
             </w:r>
             <w:r>
               <w:rPr>
@@ -645,7 +817,7 @@
                 <w:noProof/>
                 <w:webHidden/>
               </w:rPr>
-              <w:t>2</w:t>
+              <w:t>4</w:t>
             </w:r>
             <w:r>
               <w:rPr>
@@ -666,22 +838,22 @@
             <w:rPr>
               <w:rFonts w:eastAsiaTheme="minorEastAsia"/>
               <w:noProof/>
-              <w:lang w:eastAsia="es-MX"/>
+              <w:lang w:val="es-419" w:eastAsia="es-419"/>
             </w:rPr>
           </w:pPr>
-          <w:hyperlink w:anchor="_Toc124368129" w:history="1">
+          <w:hyperlink w:anchor="_Toc124426137" w:history="1">
             <w:r>
               <w:rPr>
                 <w:rStyle w:val="Hipervnculo"/>
                 <w:noProof/>
               </w:rPr>
-              <w:t>2</w:t>
+              <w:t>4</w:t>
             </w:r>
             <w:r>
               <w:rPr>
                 <w:rFonts w:eastAsiaTheme="minorEastAsia"/>
                 <w:noProof/>
-                <w:lang w:eastAsia="es-MX"/>
+                <w:lang w:val="es-419" w:eastAsia="es-419"/>
               </w:rPr>
               <w:tab/>
             </w:r>
@@ -711,7 +883,7 @@
                 <w:noProof/>
                 <w:webHidden/>
               </w:rPr>
-              <w:instrText xml:space="preserve"> PAGEREF _Toc124368129 \h </w:instrText>
+              <w:instrText xml:space="preserve"> PAGEREF _Toc124426137 \h </w:instrText>
             </w:r>
             <w:r>
               <w:rPr>
@@ -731,7 +903,7 @@
                 <w:noProof/>
                 <w:webHidden/>
               </w:rPr>
-              <w:t>2</w:t>
+              <w:t>4</w:t>
             </w:r>
             <w:r>
               <w:rPr>
@@ -752,23 +924,23 @@
             <w:rPr>
               <w:rFonts w:eastAsiaTheme="minorEastAsia"/>
               <w:noProof/>
-              <w:lang w:eastAsia="es-MX"/>
+              <w:lang w:val="es-419" w:eastAsia="es-419"/>
             </w:rPr>
           </w:pPr>
-          <w:hyperlink w:anchor="_Toc124368130" w:history="1">
+          <w:hyperlink w:anchor="_Toc124426138" w:history="1">
             <w:r>
               <w:rPr>
                 <w:rStyle w:val="Hipervnculo"/>
                 <w:bCs/>
                 <w:noProof/>
               </w:rPr>
-              <w:t>2.1</w:t>
+              <w:t>4.1</w:t>
             </w:r>
             <w:r>
               <w:rPr>
                 <w:rFonts w:eastAsiaTheme="minorEastAsia"/>
                 <w:noProof/>
-                <w:lang w:eastAsia="es-MX"/>
+                <w:lang w:val="es-419" w:eastAsia="es-419"/>
               </w:rPr>
               <w:tab/>
             </w:r>
@@ -798,7 +970,7 @@
                 <w:noProof/>
                 <w:webHidden/>
               </w:rPr>
-              <w:instrText xml:space="preserve"> PAGEREF _Toc124368130 \h </w:instrText>
+              <w:instrText xml:space="preserve"> PAGEREF _Toc124426138 \h </w:instrText>
             </w:r>
             <w:r>
               <w:rPr>
@@ -818,7 +990,7 @@
                 <w:noProof/>
                 <w:webHidden/>
               </w:rPr>
-              <w:t>2</w:t>
+              <w:t>4</w:t>
             </w:r>
             <w:r>
               <w:rPr>
@@ -839,23 +1011,23 @@
             <w:rPr>
               <w:rFonts w:eastAsiaTheme="minorEastAsia"/>
               <w:noProof/>
-              <w:lang w:eastAsia="es-MX"/>
+              <w:lang w:val="es-419" w:eastAsia="es-419"/>
             </w:rPr>
           </w:pPr>
-          <w:hyperlink w:anchor="_Toc124368131" w:history="1">
+          <w:hyperlink w:anchor="_Toc124426139" w:history="1">
             <w:r>
               <w:rPr>
                 <w:rStyle w:val="Hipervnculo"/>
                 <w:bCs/>
                 <w:noProof/>
               </w:rPr>
-              <w:t>2.2</w:t>
+              <w:t>4.2</w:t>
             </w:r>
             <w:r>
               <w:rPr>
                 <w:rFonts w:eastAsiaTheme="minorEastAsia"/>
                 <w:noProof/>
-                <w:lang w:eastAsia="es-MX"/>
+                <w:lang w:val="es-419" w:eastAsia="es-419"/>
               </w:rPr>
               <w:tab/>
             </w:r>
@@ -885,7 +1057,7 @@
                 <w:noProof/>
                 <w:webHidden/>
               </w:rPr>
-              <w:instrText xml:space="preserve"> PAGEREF _Toc124368131 \h </w:instrText>
+              <w:instrText xml:space="preserve"> PAGEREF _Toc124426139 \h </w:instrText>
             </w:r>
             <w:r>
               <w:rPr>
@@ -905,7 +1077,7 @@
                 <w:noProof/>
                 <w:webHidden/>
               </w:rPr>
-              <w:t>2</w:t>
+              <w:t>4</w:t>
             </w:r>
             <w:r>
               <w:rPr>
@@ -926,23 +1098,23 @@
             <w:rPr>
               <w:rFonts w:eastAsiaTheme="minorEastAsia"/>
               <w:noProof/>
-              <w:lang w:eastAsia="es-MX"/>
+              <w:lang w:val="es-419" w:eastAsia="es-419"/>
             </w:rPr>
           </w:pPr>
-          <w:hyperlink w:anchor="_Toc124368132" w:history="1">
+          <w:hyperlink w:anchor="_Toc124426140" w:history="1">
             <w:r>
               <w:rPr>
                 <w:rStyle w:val="Hipervnculo"/>
                 <w:bCs/>
                 <w:noProof/>
               </w:rPr>
-              <w:t>2.3</w:t>
+              <w:t>4.3</w:t>
             </w:r>
             <w:r>
               <w:rPr>
                 <w:rFonts w:eastAsiaTheme="minorEastAsia"/>
                 <w:noProof/>
-                <w:lang w:eastAsia="es-MX"/>
+                <w:lang w:val="es-419" w:eastAsia="es-419"/>
               </w:rPr>
               <w:tab/>
             </w:r>
@@ -972,7 +1144,7 @@
                 <w:noProof/>
                 <w:webHidden/>
               </w:rPr>
-              <w:instrText xml:space="preserve"> PAGEREF _Toc124368132 \h </w:instrText>
+              <w:instrText xml:space="preserve"> PAGEREF _Toc124426140 \h </w:instrText>
             </w:r>
             <w:r>
               <w:rPr>
@@ -992,7 +1164,7 @@
                 <w:noProof/>
                 <w:webHidden/>
               </w:rPr>
-              <w:t>2</w:t>
+              <w:t>4</w:t>
             </w:r>
             <w:r>
               <w:rPr>
@@ -1013,23 +1185,23 @@
             <w:rPr>
               <w:rFonts w:eastAsiaTheme="minorEastAsia"/>
               <w:noProof/>
-              <w:lang w:eastAsia="es-MX"/>
+              <w:lang w:val="es-419" w:eastAsia="es-419"/>
             </w:rPr>
           </w:pPr>
-          <w:hyperlink w:anchor="_Toc124368133" w:history="1">
+          <w:hyperlink w:anchor="_Toc124426141" w:history="1">
             <w:r>
               <w:rPr>
                 <w:rStyle w:val="Hipervnculo"/>
                 <w:bCs/>
                 <w:noProof/>
               </w:rPr>
-              <w:t>2.4</w:t>
+              <w:t>4.4</w:t>
             </w:r>
             <w:r>
               <w:rPr>
                 <w:rFonts w:eastAsiaTheme="minorEastAsia"/>
                 <w:noProof/>
-                <w:lang w:eastAsia="es-MX"/>
+                <w:lang w:val="es-419" w:eastAsia="es-419"/>
               </w:rPr>
               <w:tab/>
             </w:r>
@@ -1059,7 +1231,7 @@
                 <w:noProof/>
                 <w:webHidden/>
               </w:rPr>
-              <w:instrText xml:space="preserve"> PAGEREF _Toc124368133 \h </w:instrText>
+              <w:instrText xml:space="preserve"> PAGEREF _Toc124426141 \h </w:instrText>
             </w:r>
             <w:r>
               <w:rPr>
@@ -1079,7 +1251,7 @@
                 <w:noProof/>
                 <w:webHidden/>
               </w:rPr>
-              <w:t>2</w:t>
+              <w:t>4</w:t>
             </w:r>
             <w:r>
               <w:rPr>
@@ -1100,22 +1272,22 @@
             <w:rPr>
               <w:rFonts w:eastAsiaTheme="minorEastAsia"/>
               <w:noProof/>
-              <w:lang w:eastAsia="es-MX"/>
+              <w:lang w:val="es-419" w:eastAsia="es-419"/>
             </w:rPr>
           </w:pPr>
-          <w:hyperlink w:anchor="_Toc124368134" w:history="1">
+          <w:hyperlink w:anchor="_Toc124426142" w:history="1">
             <w:r>
               <w:rPr>
                 <w:rStyle w:val="Hipervnculo"/>
                 <w:noProof/>
               </w:rPr>
-              <w:t>3</w:t>
+              <w:t>5</w:t>
             </w:r>
             <w:r>
               <w:rPr>
                 <w:rFonts w:eastAsiaTheme="minorEastAsia"/>
                 <w:noProof/>
-                <w:lang w:eastAsia="es-MX"/>
+                <w:lang w:val="es-419" w:eastAsia="es-419"/>
               </w:rPr>
               <w:tab/>
             </w:r>
@@ -1145,7 +1317,7 @@
                 <w:noProof/>
                 <w:webHidden/>
               </w:rPr>
-              <w:instrText xml:space="preserve"> PAGEREF _Toc124368134 \h </w:instrText>
+              <w:instrText xml:space="preserve"> PAGEREF _Toc124426142 \h </w:instrText>
             </w:r>
             <w:r>
               <w:rPr>
@@ -1165,7 +1337,7 @@
                 <w:noProof/>
                 <w:webHidden/>
               </w:rPr>
-              <w:t>3</w:t>
+              <w:t>5</w:t>
             </w:r>
             <w:r>
               <w:rPr>
@@ -1220,6 +1392,209 @@
     </w:p>
     <w:p>
       <w:pPr>
+        <w:jc w:val="both"/>
+        <w:rPr>
+          <w:rFonts w:ascii="Arial" w:hAnsi="Arial" w:cs="Arial"/>
+        </w:rPr>
+      </w:pPr>
+    </w:p>
+    <w:p>
+      <w:pPr>
+        <w:jc w:val="both"/>
+        <w:rPr>
+          <w:rFonts w:ascii="Arial" w:hAnsi="Arial" w:cs="Arial"/>
+        </w:rPr>
+      </w:pPr>
+    </w:p>
+    <w:p>
+      <w:pPr>
+        <w:jc w:val="both"/>
+        <w:rPr>
+          <w:rFonts w:ascii="Arial" w:hAnsi="Arial" w:cs="Arial"/>
+        </w:rPr>
+      </w:pPr>
+    </w:p>
+    <w:p>
+      <w:pPr>
+        <w:pStyle w:val="Ttulo1"/>
+      </w:pPr>
+      <w:bookmarkStart w:id="0" w:name="_Toc124426132"/>
+      <w:r>
+        <w:t>I</w:t>
+      </w:r>
+      <w:r>
+        <w:t>NTRODUCCIÓN</w:t>
+      </w:r>
+      <w:bookmarkEnd w:id="0"/>
+    </w:p>
+    <w:p>
+      <w:pPr>
+        <w:jc w:val="both"/>
+      </w:pPr>
+      <w:r>
+        <w:t>Este</w:t>
+      </w:r>
+      <w:r>
+        <w:t xml:space="preserve"> M</w:t>
+      </w:r>
+      <w:r>
+        <w:t>anual es una guía parala aplicación correcta de los procedimientos</w:t>
+      </w:r>
+      <w:r>
+        <w:t xml:space="preserve"> </w:t>
+      </w:r>
+      <w:r>
+        <w:t>del Departamento de Sistemas, el contenido pretende contar con un instrumento formal que muestre</w:t>
+      </w:r>
+      <w:r>
+        <w:t xml:space="preserve"> </w:t>
+      </w:r>
+      <w:r>
+        <w:t>los distintos procesos, actividades e interacciones</w:t>
+      </w:r>
+      <w:r>
+        <w:t xml:space="preserve"> </w:t>
+      </w:r>
+      <w:r>
+        <w:t>que lo conforman.</w:t>
+      </w:r>
+      <w:r>
+        <w:t xml:space="preserve"> </w:t>
+      </w:r>
+    </w:p>
+    <w:p>
+      <w:pPr>
+        <w:jc w:val="both"/>
+      </w:pPr>
+      <w:r>
+        <w:t>Es un instrumento administrativo de apoyo, para identificar quién y cómo se realizan las actividades que dan cumplimiento a las atribuciones que el Reglamento Interior de la Contraloría le confiere a la Unidad Administrativa, en cuanto a la descripción de procedimientos, incluye el nombre, objetivo, normas, descripción narrativa y diagrama de flujo de las actividades que efectúan las áreas que integran el Departamento de Sistemas. Comprende de forma ordenada, secuencial</w:t>
+      </w:r>
+      <w:r>
+        <w:t xml:space="preserve"> </w:t>
+      </w:r>
+      <w:r>
+        <w:t>y detallada las operaciones de los procedimientos a seguir para cada actividad laboral, promoviendo el buen desarrollo administrativo y operativo.</w:t>
+      </w:r>
+      <w:r>
+        <w:t xml:space="preserve"> </w:t>
+      </w:r>
+    </w:p>
+    <w:p>
+      <w:pPr>
+        <w:jc w:val="both"/>
+      </w:pPr>
+      <w:r>
+        <w:t>Los alcances del mismo serán:</w:t>
+      </w:r>
+    </w:p>
+    <w:p>
+      <w:pPr>
+        <w:pStyle w:val="Prrafodelista"/>
+        <w:numPr>
+          <w:ilvl w:val="0"/>
+          <w:numId w:val="27"/>
+        </w:numPr>
+        <w:jc w:val="both"/>
+      </w:pPr>
+      <w:r>
+        <w:t>Mejora el ejercicio de los recursos humanos, financieros, materiales y técnicos.</w:t>
+      </w:r>
+    </w:p>
+    <w:p>
+      <w:pPr>
+        <w:pStyle w:val="Prrafodelista"/>
+        <w:numPr>
+          <w:ilvl w:val="0"/>
+          <w:numId w:val="27"/>
+        </w:numPr>
+        <w:jc w:val="both"/>
+      </w:pPr>
+      <w:r>
+        <w:t>Información de los procedimientos que se realizan para cumplir las funciones del área.</w:t>
+      </w:r>
+    </w:p>
+    <w:p>
+      <w:pPr>
+        <w:pStyle w:val="Prrafodelista"/>
+        <w:numPr>
+          <w:ilvl w:val="0"/>
+          <w:numId w:val="27"/>
+        </w:numPr>
+        <w:jc w:val="both"/>
+      </w:pPr>
+      <w:r>
+        <w:t>Contar con un instrumento de apoyo administrativo para capacitar al personal de nuevo ingreso en sus funciones.</w:t>
+      </w:r>
+    </w:p>
+    <w:p>
+      <w:pPr>
+        <w:pStyle w:val="Prrafodelista"/>
+        <w:numPr>
+          <w:ilvl w:val="0"/>
+          <w:numId w:val="27"/>
+        </w:numPr>
+        <w:jc w:val="both"/>
+      </w:pPr>
+      <w:r>
+        <w:t>Preservar la experiencia Institucional e implementar estrategias de mejoras continuas.</w:t>
+      </w:r>
+    </w:p>
+    <w:p>
+      <w:pPr>
+        <w:pStyle w:val="Prrafodelista"/>
+        <w:numPr>
+          <w:ilvl w:val="0"/>
+          <w:numId w:val="27"/>
+        </w:numPr>
+        <w:jc w:val="both"/>
+      </w:pPr>
+      <w:r>
+        <w:t>Disminuir y optimizar los tiempos de ejecución en el desarrollo de actividades que realizan los involucrados.</w:t>
+      </w:r>
+    </w:p>
+    <w:p>
+      <w:pPr>
+        <w:jc w:val="both"/>
+      </w:pPr>
+      <w:r>
+        <w:t>Este documento está sujeto a actualizaciones en la medida que se presenten variaciones en la ejecución de los procedimientos.</w:t>
+      </w:r>
+    </w:p>
+    <w:p>
+      <w:pPr>
+        <w:jc w:val="both"/>
+      </w:pPr>
+      <w:r>
+        <w:t>En caso de que en los años subsiguientes no se llegara a proporcionar actualización del presente Manual, éste estará vigente hasta que suceda una nueva actualización que invalide el presente.</w:t>
+      </w:r>
+    </w:p>
+    <w:p>
+      <w:pPr>
+        <w:jc w:val="both"/>
+        <w:rPr>
+          <w:rFonts w:ascii="Arial" w:hAnsi="Arial" w:cs="Arial"/>
+        </w:rPr>
+      </w:pPr>
+    </w:p>
+    <w:p>
+      <w:pPr>
+        <w:jc w:val="both"/>
+        <w:rPr>
+          <w:rFonts w:ascii="Arial" w:hAnsi="Arial" w:cs="Arial"/>
+        </w:rPr>
+      </w:pPr>
+    </w:p>
+    <w:p>
+      <w:pPr>
+        <w:jc w:val="both"/>
+        <w:rPr>
+          <w:rFonts w:ascii="Arial" w:hAnsi="Arial" w:cs="Arial"/>
+        </w:rPr>
+      </w:pPr>
+    </w:p>
+    <w:p>
+      <w:pPr>
+        <w:jc w:val="both"/>
         <w:rPr>
           <w:rFonts w:ascii="Arial" w:hAnsi="Arial" w:cs="Arial"/>
         </w:rPr>
@@ -1249,6 +1624,7 @@
           <w:szCs w:val="18"/>
         </w:rPr>
       </w:pPr>
+      <w:bookmarkStart w:id="1" w:name="_Toc124426133"/>
       <w:r>
         <w:rPr>
           <w:sz w:val="22"/>
@@ -1256,6 +1632,7 @@
         </w:rPr>
         <w:t>MARCO NORMATIVO:</w:t>
       </w:r>
+      <w:bookmarkEnd w:id="1"/>
     </w:p>
     <w:p>
       <w:pPr>
@@ -1726,33 +2103,17 @@
     </w:p>
     <w:p>
       <w:pPr>
-        <w:jc w:val="both"/>
-        <w:rPr>
-          <w:rFonts w:ascii="Arial" w:hAnsi="Arial" w:cs="Arial"/>
-        </w:rPr>
-      </w:pPr>
-    </w:p>
-    <w:p>
-      <w:pPr>
-        <w:jc w:val="both"/>
-        <w:rPr>
-          <w:rFonts w:ascii="Arial" w:hAnsi="Arial" w:cs="Arial"/>
-        </w:rPr>
-      </w:pPr>
-    </w:p>
-    <w:p>
-      <w:pPr>
         <w:pStyle w:val="Ttulo1"/>
         <w:spacing w:line="276" w:lineRule="auto"/>
       </w:pPr>
-      <w:bookmarkStart w:id="0" w:name="_Toc124368126"/>
+      <w:bookmarkStart w:id="2" w:name="_Toc124426134"/>
       <w:r>
         <w:t>Justificación</w:t>
       </w:r>
       <w:r>
         <w:t>:</w:t>
       </w:r>
-      <w:bookmarkEnd w:id="0"/>
+      <w:bookmarkEnd w:id="2"/>
     </w:p>
     <w:p>
       <w:pPr>
@@ -1790,11 +2151,11 @@
           <w:b w:val="0"/>
         </w:rPr>
       </w:pPr>
-      <w:bookmarkStart w:id="1" w:name="_Toc124368127"/>
+      <w:bookmarkStart w:id="3" w:name="_Toc124426135"/>
       <w:r>
         <w:t>Objetivo general:</w:t>
       </w:r>
-      <w:bookmarkEnd w:id="1"/>
+      <w:bookmarkEnd w:id="3"/>
     </w:p>
     <w:p>
       <w:pPr>
@@ -1821,11 +2182,11 @@
         <w:spacing w:line="276" w:lineRule="auto"/>
         <w:jc w:val="both"/>
       </w:pPr>
-      <w:bookmarkStart w:id="2" w:name="_Toc124368128"/>
+      <w:bookmarkStart w:id="4" w:name="_Toc124426136"/>
       <w:r>
         <w:t>Objetivos específicos:</w:t>
       </w:r>
-      <w:bookmarkEnd w:id="2"/>
+      <w:bookmarkEnd w:id="4"/>
     </w:p>
     <w:p>
       <w:pPr>
@@ -1944,11 +2305,11 @@
         <w:pStyle w:val="Ttulo1"/>
         <w:spacing w:line="276" w:lineRule="auto"/>
       </w:pPr>
-      <w:bookmarkStart w:id="3" w:name="_Toc124368129"/>
+      <w:bookmarkStart w:id="5" w:name="_Toc124426137"/>
       <w:r>
         <w:t>Métodos:</w:t>
       </w:r>
-      <w:bookmarkEnd w:id="3"/>
+      <w:bookmarkEnd w:id="5"/>
     </w:p>
     <w:p>
       <w:pPr>
@@ -1983,7 +2344,7 @@
         <w:spacing w:line="276" w:lineRule="auto"/>
         <w:jc w:val="both"/>
       </w:pPr>
-      <w:bookmarkStart w:id="4" w:name="_Toc124368130"/>
+      <w:bookmarkStart w:id="6" w:name="_Toc124426138"/>
       <w:r>
         <w:t>Inventar</w:t>
       </w:r>
@@ -1993,7 +2354,7 @@
       <w:r>
         <w:t xml:space="preserve"> de activos:</w:t>
       </w:r>
-      <w:bookmarkEnd w:id="4"/>
+      <w:bookmarkEnd w:id="6"/>
     </w:p>
     <w:p>
       <w:pPr>
@@ -2027,11 +2388,11 @@
         <w:spacing w:line="276" w:lineRule="auto"/>
         <w:jc w:val="both"/>
       </w:pPr>
-      <w:bookmarkStart w:id="5" w:name="_Toc124368131"/>
+      <w:bookmarkStart w:id="7" w:name="_Toc124426139"/>
       <w:r>
         <w:t>Mantenimiento preventivo:</w:t>
       </w:r>
-      <w:bookmarkEnd w:id="5"/>
+      <w:bookmarkEnd w:id="7"/>
     </w:p>
     <w:p>
       <w:pPr>
@@ -2154,11 +2515,11 @@
         <w:spacing w:line="276" w:lineRule="auto"/>
         <w:jc w:val="both"/>
       </w:pPr>
-      <w:bookmarkStart w:id="6" w:name="_Toc124368132"/>
+      <w:bookmarkStart w:id="8" w:name="_Toc124426140"/>
       <w:r>
         <w:t>Mantenimiento correctivo:</w:t>
       </w:r>
-      <w:bookmarkEnd w:id="6"/>
+      <w:bookmarkEnd w:id="8"/>
     </w:p>
     <w:p>
       <w:pPr>
@@ -2228,11 +2589,11 @@
         <w:spacing w:line="276" w:lineRule="auto"/>
         <w:jc w:val="both"/>
       </w:pPr>
-      <w:bookmarkStart w:id="7" w:name="_Toc124368133"/>
+      <w:bookmarkStart w:id="9" w:name="_Toc124426141"/>
       <w:r>
         <w:t>Mantenimiento predictivo:</w:t>
       </w:r>
-      <w:bookmarkEnd w:id="7"/>
+      <w:bookmarkEnd w:id="9"/>
     </w:p>
     <w:p>
       <w:pPr>
@@ -2382,46 +2743,23 @@
     </w:p>
     <w:p>
       <w:pPr>
-        <w:spacing w:after="160"/>
-        <w:jc w:val="both"/>
-        <w:rPr>
-          <w:rFonts w:ascii="Arial" w:hAnsi="Arial" w:cs="Arial"/>
-          <w:b/>
-          <w:bCs/>
-        </w:rPr>
-      </w:pPr>
-    </w:p>
-    <w:p>
-      <w:pPr>
-        <w:spacing w:after="160"/>
-        <w:jc w:val="both"/>
-        <w:rPr>
-          <w:rFonts w:ascii="Arial" w:hAnsi="Arial" w:cs="Arial"/>
-          <w:b/>
-          <w:bCs/>
-        </w:rPr>
-      </w:pPr>
-    </w:p>
-    <w:p>
-      <w:pPr>
-        <w:spacing w:after="160"/>
-        <w:jc w:val="both"/>
-        <w:rPr>
-          <w:rFonts w:ascii="Arial" w:hAnsi="Arial" w:cs="Arial"/>
-          <w:b/>
-          <w:bCs/>
-        </w:rPr>
-      </w:pPr>
-    </w:p>
-    <w:p>
-      <w:pPr>
         <w:pStyle w:val="Ttulo1"/>
-      </w:pPr>
-      <w:bookmarkStart w:id="8" w:name="_Toc124368134"/>
+        <w:numPr>
+          <w:ilvl w:val="0"/>
+          <w:numId w:val="0"/>
+        </w:numPr>
+        <w:ind w:left="999"/>
+      </w:pPr>
+      <w:bookmarkStart w:id="10" w:name="_Toc124426142"/>
+    </w:p>
+    <w:p>
+      <w:pPr>
+        <w:pStyle w:val="Ttulo1"/>
+      </w:pPr>
       <w:r>
         <w:t>Cronograma:</w:t>
       </w:r>
-      <w:bookmarkEnd w:id="8"/>
+      <w:bookmarkEnd w:id="10"/>
       <w:r>
         <w:t xml:space="preserve"> </w:t>
       </w:r>
@@ -3256,7 +3594,7 @@
 </file>
 
 <file path=word/endnotes.xml><?xml version="1.0" encoding="utf-8"?>
-<w:endnotes xmlns:wpc="http://schemas.microsoft.com/office/word/2010/wordprocessingCanvas" xmlns:cx="http://schemas.microsoft.com/office/drawing/2014/chartex" xmlns:cx1="http://schemas.microsoft.com/office/drawing/2015/9/8/chartex" xmlns:cx2="http://schemas.microsoft.com/office/drawing/2015/10/21/chartex" xmlns:cx3="http://schemas.microsoft.com/office/drawing/2016/5/9/chartex" xmlns:cx4="http://schemas.microsoft.com/office/drawing/2016/5/10/chartex" xmlns:cx5="http://schemas.microsoft.com/office/drawing/2016/5/11/chartex" xmlns:cx6="http://schemas.microsoft.com/office/drawing/2016/5/12/chartex" xmlns:cx7="http://schemas.microsoft.com/office/drawing/2016/5/13/chartex" xmlns:cx8="http://schemas.microsoft.com/office/drawing/2016/5/14/chartex" xmlns:mc="http://schemas.openxmlformats.org/markup-compatibility/2006" xmlns:aink="http://schemas.microsoft.com/office/drawing/2016/ink" xmlns:am3d="http://schemas.microsoft.com/office/drawing/2017/model3d" xmlns:o="urn:schemas-microsoft-com:office:office" xmlns:oel="http://schemas.microsoft.com/office/2019/extlst" xmlns:r="http://schemas.openxmlformats.org/officeDocument/2006/relationships" xmlns:m="http://schemas.openxmlformats.org/officeDocument/2006/math" xmlns:v="urn:schemas-microsoft-com:vml" xmlns:wp14="http://schemas.microsoft.com/office/word/2010/wordprocessingDrawing" xmlns:wp="http://schemas.openxmlformats.org/drawingml/2006/wordprocessingDrawing" xmlns:w10="urn:schemas-microsoft-com:office:word" xmlns:w="http://schemas.openxmlformats.org/wordprocessingml/2006/main" xmlns:w14="http://schemas.microsoft.com/office/word/2010/wordml" xmlns:w15="http://schemas.microsoft.com/office/word/2012/wordml" xmlns:w16cex="http://schemas.microsoft.com/office/word/2018/wordml/cex" xmlns:w16cid="http://schemas.microsoft.com/office/word/2016/wordml/cid" xmlns:w16="http://schemas.microsoft.com/office/word/2018/wordml" xmlns:w16sdtdh="http://schemas.microsoft.com/office/word/2020/wordml/sdtdatahash" xmlns:w16se="http://schemas.microsoft.com/office/word/2015/wordml/symex" xmlns:wpg="http://schemas.microsoft.com/office/word/2010/wordprocessingGroup" xmlns:wpi="http://schemas.microsoft.com/office/word/2010/wordprocessingInk" xmlns:wne="http://schemas.microsoft.com/office/word/2006/wordml" xmlns:wps="http://schemas.microsoft.com/office/word/2010/wordprocessingShape" mc:Ignorable="w14 w15 w16se w16cid w16 w16cex w16sdtdh wp14">
+<w:endnotes xmlns:wpc="http://schemas.microsoft.com/office/word/2010/wordprocessingCanvas" xmlns:cx="http://schemas.microsoft.com/office/drawing/2014/chartex" xmlns:cx1="http://schemas.microsoft.com/office/drawing/2015/9/8/chartex" xmlns:cx2="http://schemas.microsoft.com/office/drawing/2015/10/21/chartex" xmlns:cx3="http://schemas.microsoft.com/office/drawing/2016/5/9/chartex" xmlns:cx4="http://schemas.microsoft.com/office/drawing/2016/5/10/chartex" xmlns:cx5="http://schemas.microsoft.com/office/drawing/2016/5/11/chartex" xmlns:cx6="http://schemas.microsoft.com/office/drawing/2016/5/12/chartex" xmlns:cx7="http://schemas.microsoft.com/office/drawing/2016/5/13/chartex" xmlns:cx8="http://schemas.microsoft.com/office/drawing/2016/5/14/chartex" xmlns:mc="http://schemas.openxmlformats.org/markup-compatibility/2006" xmlns:aink="http://schemas.microsoft.com/office/drawing/2016/ink" xmlns:am3d="http://schemas.microsoft.com/office/drawing/2017/model3d" xmlns:o="urn:schemas-microsoft-com:office:office" xmlns:r="http://schemas.openxmlformats.org/officeDocument/2006/relationships" xmlns:m="http://schemas.openxmlformats.org/officeDocument/2006/math" xmlns:v="urn:schemas-microsoft-com:vml" xmlns:wp14="http://schemas.microsoft.com/office/word/2010/wordprocessingDrawing" xmlns:wp="http://schemas.openxmlformats.org/drawingml/2006/wordprocessingDrawing" xmlns:w10="urn:schemas-microsoft-com:office:word" xmlns:w="http://schemas.openxmlformats.org/wordprocessingml/2006/main" xmlns:w14="http://schemas.microsoft.com/office/word/2010/wordml" xmlns:w15="http://schemas.microsoft.com/office/word/2012/wordml" xmlns:w16cex="http://schemas.microsoft.com/office/word/2018/wordml/cex" xmlns:w16cid="http://schemas.microsoft.com/office/word/2016/wordml/cid" xmlns:w16="http://schemas.microsoft.com/office/word/2018/wordml" xmlns:w16sdtdh="http://schemas.microsoft.com/office/word/2020/wordml/sdtdatahash" xmlns:w16se="http://schemas.microsoft.com/office/word/2015/wordml/symex" xmlns:wpg="http://schemas.microsoft.com/office/word/2010/wordprocessingGroup" xmlns:wpi="http://schemas.microsoft.com/office/word/2010/wordprocessingInk" xmlns:wne="http://schemas.microsoft.com/office/word/2006/wordml" xmlns:wps="http://schemas.microsoft.com/office/word/2010/wordprocessingShape" mc:Ignorable="w14 w15 w16se w16cid w16 w16cex w16sdtdh wp14">
   <w:endnote w:type="separator" w:id="-1">
     <w:p>
       <w:pPr>
@@ -3281,7 +3619,7 @@
 </file>
 
 <file path=word/footer1.xml><?xml version="1.0" encoding="utf-8"?>
-<w:ftr xmlns:wpc="http://schemas.microsoft.com/office/word/2010/wordprocessingCanvas" xmlns:cx="http://schemas.microsoft.com/office/drawing/2014/chartex" xmlns:cx1="http://schemas.microsoft.com/office/drawing/2015/9/8/chartex" xmlns:cx2="http://schemas.microsoft.com/office/drawing/2015/10/21/chartex" xmlns:cx3="http://schemas.microsoft.com/office/drawing/2016/5/9/chartex" xmlns:cx4="http://schemas.microsoft.com/office/drawing/2016/5/10/chartex" xmlns:cx5="http://schemas.microsoft.com/office/drawing/2016/5/11/chartex" xmlns:cx6="http://schemas.microsoft.com/office/drawing/2016/5/12/chartex" xmlns:cx7="http://schemas.microsoft.com/office/drawing/2016/5/13/chartex" xmlns:cx8="http://schemas.microsoft.com/office/drawing/2016/5/14/chartex" xmlns:mc="http://schemas.openxmlformats.org/markup-compatibility/2006" xmlns:aink="http://schemas.microsoft.com/office/drawing/2016/ink" xmlns:am3d="http://schemas.microsoft.com/office/drawing/2017/model3d" xmlns:o="urn:schemas-microsoft-com:office:office" xmlns:oel="http://schemas.microsoft.com/office/2019/extlst" xmlns:r="http://schemas.openxmlformats.org/officeDocument/2006/relationships" xmlns:m="http://schemas.openxmlformats.org/officeDocument/2006/math" xmlns:v="urn:schemas-microsoft-com:vml" xmlns:wp14="http://schemas.microsoft.com/office/word/2010/wordprocessingDrawing" xmlns:wp="http://schemas.openxmlformats.org/drawingml/2006/wordprocessingDrawing" xmlns:w10="urn:schemas-microsoft-com:office:word" xmlns:w="http://schemas.openxmlformats.org/wordprocessingml/2006/main" xmlns:w14="http://schemas.microsoft.com/office/word/2010/wordml" xmlns:w15="http://schemas.microsoft.com/office/word/2012/wordml" xmlns:w16cex="http://schemas.microsoft.com/office/word/2018/wordml/cex" xmlns:w16cid="http://schemas.microsoft.com/office/word/2016/wordml/cid" xmlns:w16="http://schemas.microsoft.com/office/word/2018/wordml" xmlns:w16sdtdh="http://schemas.microsoft.com/office/word/2020/wordml/sdtdatahash" xmlns:w16se="http://schemas.microsoft.com/office/word/2015/wordml/symex" xmlns:wpg="http://schemas.microsoft.com/office/word/2010/wordprocessingGroup" xmlns:wpi="http://schemas.microsoft.com/office/word/2010/wordprocessingInk" xmlns:wne="http://schemas.microsoft.com/office/word/2006/wordml" xmlns:wps="http://schemas.microsoft.com/office/word/2010/wordprocessingShape" mc:Ignorable="w14 w15 w16se w16cid w16 w16cex w16sdtdh wp14">
+<w:ftr xmlns:wpc="http://schemas.microsoft.com/office/word/2010/wordprocessingCanvas" xmlns:cx="http://schemas.microsoft.com/office/drawing/2014/chartex" xmlns:cx1="http://schemas.microsoft.com/office/drawing/2015/9/8/chartex" xmlns:cx2="http://schemas.microsoft.com/office/drawing/2015/10/21/chartex" xmlns:cx3="http://schemas.microsoft.com/office/drawing/2016/5/9/chartex" xmlns:cx4="http://schemas.microsoft.com/office/drawing/2016/5/10/chartex" xmlns:cx5="http://schemas.microsoft.com/office/drawing/2016/5/11/chartex" xmlns:cx6="http://schemas.microsoft.com/office/drawing/2016/5/12/chartex" xmlns:cx7="http://schemas.microsoft.com/office/drawing/2016/5/13/chartex" xmlns:cx8="http://schemas.microsoft.com/office/drawing/2016/5/14/chartex" xmlns:mc="http://schemas.openxmlformats.org/markup-compatibility/2006" xmlns:aink="http://schemas.microsoft.com/office/drawing/2016/ink" xmlns:am3d="http://schemas.microsoft.com/office/drawing/2017/model3d" xmlns:o="urn:schemas-microsoft-com:office:office" xmlns:r="http://schemas.openxmlformats.org/officeDocument/2006/relationships" xmlns:m="http://schemas.openxmlformats.org/officeDocument/2006/math" xmlns:v="urn:schemas-microsoft-com:vml" xmlns:wp14="http://schemas.microsoft.com/office/word/2010/wordprocessingDrawing" xmlns:wp="http://schemas.openxmlformats.org/drawingml/2006/wordprocessingDrawing" xmlns:w10="urn:schemas-microsoft-com:office:word" xmlns:w="http://schemas.openxmlformats.org/wordprocessingml/2006/main" xmlns:w14="http://schemas.microsoft.com/office/word/2010/wordml" xmlns:w15="http://schemas.microsoft.com/office/word/2012/wordml" xmlns:w16cex="http://schemas.microsoft.com/office/word/2018/wordml/cex" xmlns:w16cid="http://schemas.microsoft.com/office/word/2016/wordml/cid" xmlns:w16="http://schemas.microsoft.com/office/word/2018/wordml" xmlns:w16sdtdh="http://schemas.microsoft.com/office/word/2020/wordml/sdtdatahash" xmlns:w16se="http://schemas.microsoft.com/office/word/2015/wordml/symex" xmlns:wpg="http://schemas.microsoft.com/office/word/2010/wordprocessingGroup" xmlns:wpi="http://schemas.microsoft.com/office/word/2010/wordprocessingInk" xmlns:wne="http://schemas.microsoft.com/office/word/2006/wordml" xmlns:wps="http://schemas.microsoft.com/office/word/2010/wordprocessingShape" mc:Ignorable="w14 w15 w16se w16cid w16 w16cex w16sdtdh wp14">
   <w:p>
     <w:pPr>
       <w:pStyle w:val="Piedepgina"/>
@@ -3346,7 +3684,7 @@
 </file>
 
 <file path=word/footnotes.xml><?xml version="1.0" encoding="utf-8"?>
-<w:footnotes xmlns:wpc="http://schemas.microsoft.com/office/word/2010/wordprocessingCanvas" xmlns:cx="http://schemas.microsoft.com/office/drawing/2014/chartex" xmlns:cx1="http://schemas.microsoft.com/office/drawing/2015/9/8/chartex" xmlns:cx2="http://schemas.microsoft.com/office/drawing/2015/10/21/chartex" xmlns:cx3="http://schemas.microsoft.com/office/drawing/2016/5/9/chartex" xmlns:cx4="http://schemas.microsoft.com/office/drawing/2016/5/10/chartex" xmlns:cx5="http://schemas.microsoft.com/office/drawing/2016/5/11/chartex" xmlns:cx6="http://schemas.microsoft.com/office/drawing/2016/5/12/chartex" xmlns:cx7="http://schemas.microsoft.com/office/drawing/2016/5/13/chartex" xmlns:cx8="http://schemas.microsoft.com/office/drawing/2016/5/14/chartex" xmlns:mc="http://schemas.openxmlformats.org/markup-compatibility/2006" xmlns:aink="http://schemas.microsoft.com/office/drawing/2016/ink" xmlns:am3d="http://schemas.microsoft.com/office/drawing/2017/model3d" xmlns:o="urn:schemas-microsoft-com:office:office" xmlns:oel="http://schemas.microsoft.com/office/2019/extlst" xmlns:r="http://schemas.openxmlformats.org/officeDocument/2006/relationships" xmlns:m="http://schemas.openxmlformats.org/officeDocument/2006/math" xmlns:v="urn:schemas-microsoft-com:vml" xmlns:wp14="http://schemas.microsoft.com/office/word/2010/wordprocessingDrawing" xmlns:wp="http://schemas.openxmlformats.org/drawingml/2006/wordprocessingDrawing" xmlns:w10="urn:schemas-microsoft-com:office:word" xmlns:w="http://schemas.openxmlformats.org/wordprocessingml/2006/main" xmlns:w14="http://schemas.microsoft.com/office/word/2010/wordml" xmlns:w15="http://schemas.microsoft.com/office/word/2012/wordml" xmlns:w16cex="http://schemas.microsoft.com/office/word/2018/wordml/cex" xmlns:w16cid="http://schemas.microsoft.com/office/word/2016/wordml/cid" xmlns:w16="http://schemas.microsoft.com/office/word/2018/wordml" xmlns:w16sdtdh="http://schemas.microsoft.com/office/word/2020/wordml/sdtdatahash" xmlns:w16se="http://schemas.microsoft.com/office/word/2015/wordml/symex" xmlns:wpg="http://schemas.microsoft.com/office/word/2010/wordprocessingGroup" xmlns:wpi="http://schemas.microsoft.com/office/word/2010/wordprocessingInk" xmlns:wne="http://schemas.microsoft.com/office/word/2006/wordml" xmlns:wps="http://schemas.microsoft.com/office/word/2010/wordprocessingShape" mc:Ignorable="w14 w15 w16se w16cid w16 w16cex w16sdtdh wp14">
+<w:footnotes xmlns:wpc="http://schemas.microsoft.com/office/word/2010/wordprocessingCanvas" xmlns:cx="http://schemas.microsoft.com/office/drawing/2014/chartex" xmlns:cx1="http://schemas.microsoft.com/office/drawing/2015/9/8/chartex" xmlns:cx2="http://schemas.microsoft.com/office/drawing/2015/10/21/chartex" xmlns:cx3="http://schemas.microsoft.com/office/drawing/2016/5/9/chartex" xmlns:cx4="http://schemas.microsoft.com/office/drawing/2016/5/10/chartex" xmlns:cx5="http://schemas.microsoft.com/office/drawing/2016/5/11/chartex" xmlns:cx6="http://schemas.microsoft.com/office/drawing/2016/5/12/chartex" xmlns:cx7="http://schemas.microsoft.com/office/drawing/2016/5/13/chartex" xmlns:cx8="http://schemas.microsoft.com/office/drawing/2016/5/14/chartex" xmlns:mc="http://schemas.openxmlformats.org/markup-compatibility/2006" xmlns:aink="http://schemas.microsoft.com/office/drawing/2016/ink" xmlns:am3d="http://schemas.microsoft.com/office/drawing/2017/model3d" xmlns:o="urn:schemas-microsoft-com:office:office" xmlns:r="http://schemas.openxmlformats.org/officeDocument/2006/relationships" xmlns:m="http://schemas.openxmlformats.org/officeDocument/2006/math" xmlns:v="urn:schemas-microsoft-com:vml" xmlns:wp14="http://schemas.microsoft.com/office/word/2010/wordprocessingDrawing" xmlns:wp="http://schemas.openxmlformats.org/drawingml/2006/wordprocessingDrawing" xmlns:w10="urn:schemas-microsoft-com:office:word" xmlns:w="http://schemas.openxmlformats.org/wordprocessingml/2006/main" xmlns:w14="http://schemas.microsoft.com/office/word/2010/wordml" xmlns:w15="http://schemas.microsoft.com/office/word/2012/wordml" xmlns:w16cex="http://schemas.microsoft.com/office/word/2018/wordml/cex" xmlns:w16cid="http://schemas.microsoft.com/office/word/2016/wordml/cid" xmlns:w16="http://schemas.microsoft.com/office/word/2018/wordml" xmlns:w16sdtdh="http://schemas.microsoft.com/office/word/2020/wordml/sdtdatahash" xmlns:w16se="http://schemas.microsoft.com/office/word/2015/wordml/symex" xmlns:wpg="http://schemas.microsoft.com/office/word/2010/wordprocessingGroup" xmlns:wpi="http://schemas.microsoft.com/office/word/2010/wordprocessingInk" xmlns:wne="http://schemas.microsoft.com/office/word/2006/wordml" xmlns:wps="http://schemas.microsoft.com/office/word/2010/wordprocessingShape" mc:Ignorable="w14 w15 w16se w16cid w16 w16cex w16sdtdh wp14">
   <w:footnote w:type="separator" w:id="-1">
     <w:p>
       <w:pPr>
@@ -3371,7 +3709,7 @@
 </file>
 
 <file path=word/header1.xml><?xml version="1.0" encoding="utf-8"?>
-<w:hdr xmlns:wpc="http://schemas.microsoft.com/office/word/2010/wordprocessingCanvas" xmlns:cx="http://schemas.microsoft.com/office/drawing/2014/chartex" xmlns:cx1="http://schemas.microsoft.com/office/drawing/2015/9/8/chartex" xmlns:cx2="http://schemas.microsoft.com/office/drawing/2015/10/21/chartex" xmlns:cx3="http://schemas.microsoft.com/office/drawing/2016/5/9/chartex" xmlns:cx4="http://schemas.microsoft.com/office/drawing/2016/5/10/chartex" xmlns:cx5="http://schemas.microsoft.com/office/drawing/2016/5/11/chartex" xmlns:cx6="http://schemas.microsoft.com/office/drawing/2016/5/12/chartex" xmlns:cx7="http://schemas.microsoft.com/office/drawing/2016/5/13/chartex" xmlns:cx8="http://schemas.microsoft.com/office/drawing/2016/5/14/chartex" xmlns:mc="http://schemas.openxmlformats.org/markup-compatibility/2006" xmlns:aink="http://schemas.microsoft.com/office/drawing/2016/ink" xmlns:am3d="http://schemas.microsoft.com/office/drawing/2017/model3d" xmlns:o="urn:schemas-microsoft-com:office:office" xmlns:oel="http://schemas.microsoft.com/office/2019/extlst" xmlns:r="http://schemas.openxmlformats.org/officeDocument/2006/relationships" xmlns:m="http://schemas.openxmlformats.org/officeDocument/2006/math" xmlns:v="urn:schemas-microsoft-com:vml" xmlns:wp14="http://schemas.microsoft.com/office/word/2010/wordprocessingDrawing" xmlns:wp="http://schemas.openxmlformats.org/drawingml/2006/wordprocessingDrawing" xmlns:w10="urn:schemas-microsoft-com:office:word" xmlns:w="http://schemas.openxmlformats.org/wordprocessingml/2006/main" xmlns:w14="http://schemas.microsoft.com/office/word/2010/wordml" xmlns:w15="http://schemas.microsoft.com/office/word/2012/wordml" xmlns:w16cex="http://schemas.microsoft.com/office/word/2018/wordml/cex" xmlns:w16cid="http://schemas.microsoft.com/office/word/2016/wordml/cid" xmlns:w16="http://schemas.microsoft.com/office/word/2018/wordml" xmlns:w16sdtdh="http://schemas.microsoft.com/office/word/2020/wordml/sdtdatahash" xmlns:w16se="http://schemas.microsoft.com/office/word/2015/wordml/symex" xmlns:wpg="http://schemas.microsoft.com/office/word/2010/wordprocessingGroup" xmlns:wpi="http://schemas.microsoft.com/office/word/2010/wordprocessingInk" xmlns:wne="http://schemas.microsoft.com/office/word/2006/wordml" xmlns:wps="http://schemas.microsoft.com/office/word/2010/wordprocessingShape" mc:Ignorable="w14 w15 w16se w16cid w16 w16cex w16sdtdh wp14">
+<w:hdr xmlns:wpc="http://schemas.microsoft.com/office/word/2010/wordprocessingCanvas" xmlns:cx="http://schemas.microsoft.com/office/drawing/2014/chartex" xmlns:cx1="http://schemas.microsoft.com/office/drawing/2015/9/8/chartex" xmlns:cx2="http://schemas.microsoft.com/office/drawing/2015/10/21/chartex" xmlns:cx3="http://schemas.microsoft.com/office/drawing/2016/5/9/chartex" xmlns:cx4="http://schemas.microsoft.com/office/drawing/2016/5/10/chartex" xmlns:cx5="http://schemas.microsoft.com/office/drawing/2016/5/11/chartex" xmlns:cx6="http://schemas.microsoft.com/office/drawing/2016/5/12/chartex" xmlns:cx7="http://schemas.microsoft.com/office/drawing/2016/5/13/chartex" xmlns:cx8="http://schemas.microsoft.com/office/drawing/2016/5/14/chartex" xmlns:mc="http://schemas.openxmlformats.org/markup-compatibility/2006" xmlns:aink="http://schemas.microsoft.com/office/drawing/2016/ink" xmlns:am3d="http://schemas.microsoft.com/office/drawing/2017/model3d" xmlns:o="urn:schemas-microsoft-com:office:office" xmlns:r="http://schemas.openxmlformats.org/officeDocument/2006/relationships" xmlns:m="http://schemas.openxmlformats.org/officeDocument/2006/math" xmlns:v="urn:schemas-microsoft-com:vml" xmlns:wp14="http://schemas.microsoft.com/office/word/2010/wordprocessingDrawing" xmlns:wp="http://schemas.openxmlformats.org/drawingml/2006/wordprocessingDrawing" xmlns:w10="urn:schemas-microsoft-com:office:word" xmlns:w="http://schemas.openxmlformats.org/wordprocessingml/2006/main" xmlns:w14="http://schemas.microsoft.com/office/word/2010/wordml" xmlns:w15="http://schemas.microsoft.com/office/word/2012/wordml" xmlns:w16cex="http://schemas.microsoft.com/office/word/2018/wordml/cex" xmlns:w16cid="http://schemas.microsoft.com/office/word/2016/wordml/cid" xmlns:w16="http://schemas.microsoft.com/office/word/2018/wordml" xmlns:w16sdtdh="http://schemas.microsoft.com/office/word/2020/wordml/sdtdatahash" xmlns:w16se="http://schemas.microsoft.com/office/word/2015/wordml/symex" xmlns:wpg="http://schemas.microsoft.com/office/word/2010/wordprocessingGroup" xmlns:wpi="http://schemas.microsoft.com/office/word/2010/wordprocessingInk" xmlns:wne="http://schemas.microsoft.com/office/word/2006/wordml" xmlns:wps="http://schemas.microsoft.com/office/word/2010/wordprocessingShape" mc:Ignorable="w14 w15 w16se w16cid w16 w16cex w16sdtdh wp14">
   <w:p>
     <w:pPr>
       <w:pStyle w:val="Encabezado"/>
@@ -3401,7 +3739,7 @@
           <v:path o:extrusionok="f" gradientshapeok="t" o:connecttype="rect"/>
           <o:lock v:ext="edit" aspectratio="t"/>
         </v:shapetype>
-        <v:shape id="WordPictureWatermark12413657" o:spid="_x0000_s1026" type="#_x0000_t75" alt="" style="position:absolute;margin-left:0;margin-top:0;width:374.15pt;height:218.15pt;z-index:-251653120;mso-wrap-edited:f;mso-width-percent:0;mso-height-percent:0;mso-position-horizontal:center;mso-position-horizontal-relative:margin;mso-position-vertical:center;mso-position-vertical-relative:margin;mso-width-percent:0;mso-height-percent:0" o:allowincell="f">
+        <v:shape id="WordPictureWatermark12413657" o:spid="_x0000_s2050" type="#_x0000_t75" alt="" style="position:absolute;margin-left:0;margin-top:0;width:374.15pt;height:218.15pt;z-index:-251653120;mso-wrap-edited:f;mso-width-percent:0;mso-height-percent:0;mso-position-horizontal:center;mso-position-horizontal-relative:margin;mso-position-vertical:center;mso-position-vertical-relative:margin;mso-width-percent:0;mso-height-percent:0" o:allowincell="f">
           <v:imagedata r:id="rId1" o:title="FONDO DE AGUA MEGA SALUD 20"/>
           <w10:wrap anchorx="margin" anchory="margin"/>
         </v:shape>
@@ -3412,7 +3750,7 @@
 </file>
 
 <file path=word/header2.xml><?xml version="1.0" encoding="utf-8"?>
-<w:hdr xmlns:wpc="http://schemas.microsoft.com/office/word/2010/wordprocessingCanvas" xmlns:cx="http://schemas.microsoft.com/office/drawing/2014/chartex" xmlns:cx1="http://schemas.microsoft.com/office/drawing/2015/9/8/chartex" xmlns:cx2="http://schemas.microsoft.com/office/drawing/2015/10/21/chartex" xmlns:cx3="http://schemas.microsoft.com/office/drawing/2016/5/9/chartex" xmlns:cx4="http://schemas.microsoft.com/office/drawing/2016/5/10/chartex" xmlns:cx5="http://schemas.microsoft.com/office/drawing/2016/5/11/chartex" xmlns:cx6="http://schemas.microsoft.com/office/drawing/2016/5/12/chartex" xmlns:cx7="http://schemas.microsoft.com/office/drawing/2016/5/13/chartex" xmlns:cx8="http://schemas.microsoft.com/office/drawing/2016/5/14/chartex" xmlns:mc="http://schemas.openxmlformats.org/markup-compatibility/2006" xmlns:aink="http://schemas.microsoft.com/office/drawing/2016/ink" xmlns:am3d="http://schemas.microsoft.com/office/drawing/2017/model3d" xmlns:o="urn:schemas-microsoft-com:office:office" xmlns:oel="http://schemas.microsoft.com/office/2019/extlst" xmlns:r="http://schemas.openxmlformats.org/officeDocument/2006/relationships" xmlns:m="http://schemas.openxmlformats.org/officeDocument/2006/math" xmlns:v="urn:schemas-microsoft-com:vml" xmlns:wp14="http://schemas.microsoft.com/office/word/2010/wordprocessingDrawing" xmlns:wp="http://schemas.openxmlformats.org/drawingml/2006/wordprocessingDrawing" xmlns:w10="urn:schemas-microsoft-com:office:word" xmlns:w="http://schemas.openxmlformats.org/wordprocessingml/2006/main" xmlns:w14="http://schemas.microsoft.com/office/word/2010/wordml" xmlns:w15="http://schemas.microsoft.com/office/word/2012/wordml" xmlns:w16cex="http://schemas.microsoft.com/office/word/2018/wordml/cex" xmlns:w16cid="http://schemas.microsoft.com/office/word/2016/wordml/cid" xmlns:w16="http://schemas.microsoft.com/office/word/2018/wordml" xmlns:w16sdtdh="http://schemas.microsoft.com/office/word/2020/wordml/sdtdatahash" xmlns:w16se="http://schemas.microsoft.com/office/word/2015/wordml/symex" xmlns:wpg="http://schemas.microsoft.com/office/word/2010/wordprocessingGroup" xmlns:wpi="http://schemas.microsoft.com/office/word/2010/wordprocessingInk" xmlns:wne="http://schemas.microsoft.com/office/word/2006/wordml" xmlns:wps="http://schemas.microsoft.com/office/word/2010/wordprocessingShape" mc:Ignorable="w14 w15 w16se w16cid w16 w16cex w16sdtdh wp14">
+<w:hdr xmlns:wpc="http://schemas.microsoft.com/office/word/2010/wordprocessingCanvas" xmlns:cx="http://schemas.microsoft.com/office/drawing/2014/chartex" xmlns:cx1="http://schemas.microsoft.com/office/drawing/2015/9/8/chartex" xmlns:cx2="http://schemas.microsoft.com/office/drawing/2015/10/21/chartex" xmlns:cx3="http://schemas.microsoft.com/office/drawing/2016/5/9/chartex" xmlns:cx4="http://schemas.microsoft.com/office/drawing/2016/5/10/chartex" xmlns:cx5="http://schemas.microsoft.com/office/drawing/2016/5/11/chartex" xmlns:cx6="http://schemas.microsoft.com/office/drawing/2016/5/12/chartex" xmlns:cx7="http://schemas.microsoft.com/office/drawing/2016/5/13/chartex" xmlns:cx8="http://schemas.microsoft.com/office/drawing/2016/5/14/chartex" xmlns:mc="http://schemas.openxmlformats.org/markup-compatibility/2006" xmlns:aink="http://schemas.microsoft.com/office/drawing/2016/ink" xmlns:am3d="http://schemas.microsoft.com/office/drawing/2017/model3d" xmlns:o="urn:schemas-microsoft-com:office:office" xmlns:r="http://schemas.openxmlformats.org/officeDocument/2006/relationships" xmlns:m="http://schemas.openxmlformats.org/officeDocument/2006/math" xmlns:v="urn:schemas-microsoft-com:vml" xmlns:wp14="http://schemas.microsoft.com/office/word/2010/wordprocessingDrawing" xmlns:wp="http://schemas.openxmlformats.org/drawingml/2006/wordprocessingDrawing" xmlns:w10="urn:schemas-microsoft-com:office:word" xmlns:w="http://schemas.openxmlformats.org/wordprocessingml/2006/main" xmlns:w14="http://schemas.microsoft.com/office/word/2010/wordml" xmlns:w15="http://schemas.microsoft.com/office/word/2012/wordml" xmlns:w16cex="http://schemas.microsoft.com/office/word/2018/wordml/cex" xmlns:w16cid="http://schemas.microsoft.com/office/word/2016/wordml/cid" xmlns:w16="http://schemas.microsoft.com/office/word/2018/wordml" xmlns:w16sdtdh="http://schemas.microsoft.com/office/word/2020/wordml/sdtdatahash" xmlns:w16se="http://schemas.microsoft.com/office/word/2015/wordml/symex" xmlns:wpg="http://schemas.microsoft.com/office/word/2010/wordprocessingGroup" xmlns:wpi="http://schemas.microsoft.com/office/word/2010/wordprocessingInk" xmlns:wne="http://schemas.microsoft.com/office/word/2006/wordml" xmlns:wps="http://schemas.microsoft.com/office/word/2010/wordprocessingShape" mc:Ignorable="w14 w15 w16se w16cid w16 w16cex w16sdtdh wp14">
   <w:sdt>
     <w:sdtPr>
       <w:id w:val="-1972053728"/>
@@ -3428,6 +3766,79 @@
           <w:pStyle w:val="Encabezado"/>
           <w:jc w:val="right"/>
         </w:pPr>
+        <w:r>
+          <w:rPr>
+            <w:noProof/>
+          </w:rPr>
+          <w:drawing>
+            <wp:anchor distT="0" distB="0" distL="114300" distR="114300" simplePos="0" relativeHeight="251666432" behindDoc="0" locked="0" layoutInCell="1" allowOverlap="1" wp14:anchorId="1C946D68" wp14:editId="6147BDA9">
+              <wp:simplePos x="0" y="0"/>
+              <wp:positionH relativeFrom="page">
+                <wp:posOffset>2153285</wp:posOffset>
+              </wp:positionH>
+              <wp:positionV relativeFrom="paragraph">
+                <wp:posOffset>170815</wp:posOffset>
+              </wp:positionV>
+              <wp:extent cx="5476875" cy="647700"/>
+              <wp:effectExtent l="0" t="0" r="9525" b="0"/>
+              <wp:wrapSquare wrapText="bothSides"/>
+              <wp:docPr id="1" name="Imagen 1"/>
+              <wp:cNvGraphicFramePr>
+                <a:graphicFrameLocks xmlns:a="http://schemas.openxmlformats.org/drawingml/2006/main" noChangeAspect="1"/>
+              </wp:cNvGraphicFramePr>
+              <a:graphic xmlns:a="http://schemas.openxmlformats.org/drawingml/2006/main">
+                <a:graphicData uri="http://schemas.openxmlformats.org/drawingml/2006/picture">
+                  <pic:pic xmlns:pic="http://schemas.openxmlformats.org/drawingml/2006/picture">
+                    <pic:nvPicPr>
+                      <pic:cNvPr id="1" name=""/>
+                      <pic:cNvPicPr/>
+                    </pic:nvPicPr>
+                    <pic:blipFill rotWithShape="1">
+                      <a:blip r:embed="rId1">
+                        <a:extLst>
+                          <a:ext uri="{BEBA8EAE-BF5A-486C-A8C5-ECC9F3942E4B}">
+                            <a14:imgProps xmlns:a14="http://schemas.microsoft.com/office/drawing/2010/main">
+                              <a14:imgLayer r:embed="rId2">
+                                <a14:imgEffect>
+                                  <a14:saturation sat="300000"/>
+                                </a14:imgEffect>
+                              </a14:imgLayer>
+                            </a14:imgProps>
+                          </a:ext>
+                          <a:ext uri="{28A0092B-C50C-407E-A947-70E740481C1C}">
+                            <a14:useLocalDpi xmlns:a14="http://schemas.microsoft.com/office/drawing/2010/main" val="0"/>
+                          </a:ext>
+                        </a:extLst>
+                      </a:blip>
+                      <a:srcRect l="7258" t="10294" b="-10294"/>
+                      <a:stretch/>
+                    </pic:blipFill>
+                    <pic:spPr bwMode="auto">
+                      <a:xfrm>
+                        <a:off x="0" y="0"/>
+                        <a:ext cx="5476875" cy="647700"/>
+                      </a:xfrm>
+                      <a:prstGeom prst="rect">
+                        <a:avLst/>
+                      </a:prstGeom>
+                      <a:ln>
+                        <a:noFill/>
+                      </a:ln>
+                      <a:extLst>
+                        <a:ext uri="{53640926-AAD7-44D8-BBD7-CCE9431645EC}">
+                          <a14:shadowObscured xmlns:a14="http://schemas.microsoft.com/office/drawing/2010/main"/>
+                        </a:ext>
+                      </a:extLst>
+                    </pic:spPr>
+                  </pic:pic>
+                </a:graphicData>
+              </a:graphic>
+              <wp14:sizeRelH relativeFrom="margin">
+                <wp14:pctWidth>0</wp14:pctWidth>
+              </wp14:sizeRelH>
+            </wp:anchor>
+          </w:drawing>
+        </w:r>
         <w:r>
           <w:rPr>
             <w:noProof/>
@@ -3457,7 +3868,7 @@
                       <pic:cNvPicPr/>
                     </pic:nvPicPr>
                     <pic:blipFill>
-                      <a:blip r:embed="rId1" cstate="print">
+                      <a:blip r:embed="rId3" cstate="print">
                         <a:extLst>
                           <a:ext uri="{28A0092B-C50C-407E-A947-70E740481C1C}">
                             <a14:useLocalDpi xmlns:a14="http://schemas.microsoft.com/office/drawing/2010/main" val="0"/>
@@ -3518,7 +3929,7 @@
 </file>
 
 <file path=word/header3.xml><?xml version="1.0" encoding="utf-8"?>
-<w:hdr xmlns:wpc="http://schemas.microsoft.com/office/word/2010/wordprocessingCanvas" xmlns:cx="http://schemas.microsoft.com/office/drawing/2014/chartex" xmlns:cx1="http://schemas.microsoft.com/office/drawing/2015/9/8/chartex" xmlns:cx2="http://schemas.microsoft.com/office/drawing/2015/10/21/chartex" xmlns:cx3="http://schemas.microsoft.com/office/drawing/2016/5/9/chartex" xmlns:cx4="http://schemas.microsoft.com/office/drawing/2016/5/10/chartex" xmlns:cx5="http://schemas.microsoft.com/office/drawing/2016/5/11/chartex" xmlns:cx6="http://schemas.microsoft.com/office/drawing/2016/5/12/chartex" xmlns:cx7="http://schemas.microsoft.com/office/drawing/2016/5/13/chartex" xmlns:cx8="http://schemas.microsoft.com/office/drawing/2016/5/14/chartex" xmlns:mc="http://schemas.openxmlformats.org/markup-compatibility/2006" xmlns:aink="http://schemas.microsoft.com/office/drawing/2016/ink" xmlns:am3d="http://schemas.microsoft.com/office/drawing/2017/model3d" xmlns:o="urn:schemas-microsoft-com:office:office" xmlns:oel="http://schemas.microsoft.com/office/2019/extlst" xmlns:r="http://schemas.openxmlformats.org/officeDocument/2006/relationships" xmlns:m="http://schemas.openxmlformats.org/officeDocument/2006/math" xmlns:v="urn:schemas-microsoft-com:vml" xmlns:wp14="http://schemas.microsoft.com/office/word/2010/wordprocessingDrawing" xmlns:wp="http://schemas.openxmlformats.org/drawingml/2006/wordprocessingDrawing" xmlns:w10="urn:schemas-microsoft-com:office:word" xmlns:w="http://schemas.openxmlformats.org/wordprocessingml/2006/main" xmlns:w14="http://schemas.microsoft.com/office/word/2010/wordml" xmlns:w15="http://schemas.microsoft.com/office/word/2012/wordml" xmlns:w16cex="http://schemas.microsoft.com/office/word/2018/wordml/cex" xmlns:w16cid="http://schemas.microsoft.com/office/word/2016/wordml/cid" xmlns:w16="http://schemas.microsoft.com/office/word/2018/wordml" xmlns:w16sdtdh="http://schemas.microsoft.com/office/word/2020/wordml/sdtdatahash" xmlns:w16se="http://schemas.microsoft.com/office/word/2015/wordml/symex" xmlns:wpg="http://schemas.microsoft.com/office/word/2010/wordprocessingGroup" xmlns:wpi="http://schemas.microsoft.com/office/word/2010/wordprocessingInk" xmlns:wne="http://schemas.microsoft.com/office/word/2006/wordml" xmlns:wps="http://schemas.microsoft.com/office/word/2010/wordprocessingShape" mc:Ignorable="w14 w15 w16se w16cid w16 w16cex w16sdtdh wp14">
+<w:hdr xmlns:wpc="http://schemas.microsoft.com/office/word/2010/wordprocessingCanvas" xmlns:cx="http://schemas.microsoft.com/office/drawing/2014/chartex" xmlns:cx1="http://schemas.microsoft.com/office/drawing/2015/9/8/chartex" xmlns:cx2="http://schemas.microsoft.com/office/drawing/2015/10/21/chartex" xmlns:cx3="http://schemas.microsoft.com/office/drawing/2016/5/9/chartex" xmlns:cx4="http://schemas.microsoft.com/office/drawing/2016/5/10/chartex" xmlns:cx5="http://schemas.microsoft.com/office/drawing/2016/5/11/chartex" xmlns:cx6="http://schemas.microsoft.com/office/drawing/2016/5/12/chartex" xmlns:cx7="http://schemas.microsoft.com/office/drawing/2016/5/13/chartex" xmlns:cx8="http://schemas.microsoft.com/office/drawing/2016/5/14/chartex" xmlns:mc="http://schemas.openxmlformats.org/markup-compatibility/2006" xmlns:aink="http://schemas.microsoft.com/office/drawing/2016/ink" xmlns:am3d="http://schemas.microsoft.com/office/drawing/2017/model3d" xmlns:o="urn:schemas-microsoft-com:office:office" xmlns:r="http://schemas.openxmlformats.org/officeDocument/2006/relationships" xmlns:m="http://schemas.openxmlformats.org/officeDocument/2006/math" xmlns:v="urn:schemas-microsoft-com:vml" xmlns:wp14="http://schemas.microsoft.com/office/word/2010/wordprocessingDrawing" xmlns:wp="http://schemas.openxmlformats.org/drawingml/2006/wordprocessingDrawing" xmlns:w10="urn:schemas-microsoft-com:office:word" xmlns:w="http://schemas.openxmlformats.org/wordprocessingml/2006/main" xmlns:w14="http://schemas.microsoft.com/office/word/2010/wordml" xmlns:w15="http://schemas.microsoft.com/office/word/2012/wordml" xmlns:w16cex="http://schemas.microsoft.com/office/word/2018/wordml/cex" xmlns:w16cid="http://schemas.microsoft.com/office/word/2016/wordml/cid" xmlns:w16="http://schemas.microsoft.com/office/word/2018/wordml" xmlns:w16sdtdh="http://schemas.microsoft.com/office/word/2020/wordml/sdtdatahash" xmlns:w16se="http://schemas.microsoft.com/office/word/2015/wordml/symex" xmlns:wpg="http://schemas.microsoft.com/office/word/2010/wordprocessingGroup" xmlns:wpi="http://schemas.microsoft.com/office/word/2010/wordprocessingInk" xmlns:wne="http://schemas.microsoft.com/office/word/2006/wordml" xmlns:wps="http://schemas.microsoft.com/office/word/2010/wordprocessingShape" mc:Ignorable="w14 w15 w16se w16cid w16 w16cex w16sdtdh wp14">
   <w:p>
     <w:pPr>
       <w:pStyle w:val="Encabezado"/>
@@ -3548,7 +3959,7 @@
           <v:path o:extrusionok="f" gradientshapeok="t" o:connecttype="rect"/>
           <o:lock v:ext="edit" aspectratio="t"/>
         </v:shapetype>
-        <v:shape id="WordPictureWatermark12413656" o:spid="_x0000_s1025" type="#_x0000_t75" alt="" style="position:absolute;margin-left:0;margin-top:0;width:374.15pt;height:218.15pt;z-index:-251654144;mso-wrap-edited:f;mso-width-percent:0;mso-height-percent:0;mso-position-horizontal:center;mso-position-horizontal-relative:margin;mso-position-vertical:center;mso-position-vertical-relative:margin;mso-width-percent:0;mso-height-percent:0" o:allowincell="f">
+        <v:shape id="WordPictureWatermark12413656" o:spid="_x0000_s2049" type="#_x0000_t75" alt="" style="position:absolute;margin-left:0;margin-top:0;width:374.15pt;height:218.15pt;z-index:-251654144;mso-wrap-edited:f;mso-width-percent:0;mso-height-percent:0;mso-position-horizontal:center;mso-position-horizontal-relative:margin;mso-position-vertical:center;mso-position-vertical-relative:margin;mso-width-percent:0;mso-height-percent:0" o:allowincell="f">
           <v:imagedata r:id="rId1" o:title="FONDO DE AGUA MEGA SALUD 20"/>
           <w10:wrap anchorx="margin" anchory="margin"/>
         </v:shape>
@@ -3559,11 +3970,11 @@
 </file>
 
 <file path=word/numbering.xml><?xml version="1.0" encoding="utf-8"?>
-<w:numbering xmlns:wpc="http://schemas.microsoft.com/office/word/2010/wordprocessingCanvas" xmlns:cx="http://schemas.microsoft.com/office/drawing/2014/chartex" xmlns:cx1="http://schemas.microsoft.com/office/drawing/2015/9/8/chartex" xmlns:cx2="http://schemas.microsoft.com/office/drawing/2015/10/21/chartex" xmlns:cx3="http://schemas.microsoft.com/office/drawing/2016/5/9/chartex" xmlns:cx4="http://schemas.microsoft.com/office/drawing/2016/5/10/chartex" xmlns:cx5="http://schemas.microsoft.com/office/drawing/2016/5/11/chartex" xmlns:cx6="http://schemas.microsoft.com/office/drawing/2016/5/12/chartex" xmlns:cx7="http://schemas.microsoft.com/office/drawing/2016/5/13/chartex" xmlns:cx8="http://schemas.microsoft.com/office/drawing/2016/5/14/chartex" xmlns:mc="http://schemas.openxmlformats.org/markup-compatibility/2006" xmlns:aink="http://schemas.microsoft.com/office/drawing/2016/ink" xmlns:am3d="http://schemas.microsoft.com/office/drawing/2017/model3d" xmlns:o="urn:schemas-microsoft-com:office:office" xmlns:oel="http://schemas.microsoft.com/office/2019/extlst" xmlns:r="http://schemas.openxmlformats.org/officeDocument/2006/relationships" xmlns:m="http://schemas.openxmlformats.org/officeDocument/2006/math" xmlns:v="urn:schemas-microsoft-com:vml" xmlns:wp14="http://schemas.microsoft.com/office/word/2010/wordprocessingDrawing" xmlns:wp="http://schemas.openxmlformats.org/drawingml/2006/wordprocessingDrawing" xmlns:w10="urn:schemas-microsoft-com:office:word" xmlns:w="http://schemas.openxmlformats.org/wordprocessingml/2006/main" xmlns:w14="http://schemas.microsoft.com/office/word/2010/wordml" xmlns:w15="http://schemas.microsoft.com/office/word/2012/wordml" xmlns:w16cex="http://schemas.microsoft.com/office/word/2018/wordml/cex" xmlns:w16cid="http://schemas.microsoft.com/office/word/2016/wordml/cid" xmlns:w16="http://schemas.microsoft.com/office/word/2018/wordml" xmlns:w16sdtdh="http://schemas.microsoft.com/office/word/2020/wordml/sdtdatahash" xmlns:w16se="http://schemas.microsoft.com/office/word/2015/wordml/symex" xmlns:wpg="http://schemas.microsoft.com/office/word/2010/wordprocessingGroup" xmlns:wpi="http://schemas.microsoft.com/office/word/2010/wordprocessingInk" xmlns:wne="http://schemas.microsoft.com/office/word/2006/wordml" xmlns:wps="http://schemas.microsoft.com/office/word/2010/wordprocessingShape" mc:Ignorable="w14 w15 w16se w16cid w16 w16cex w16sdtdh wp14">
+<w:numbering xmlns:wpc="http://schemas.microsoft.com/office/word/2010/wordprocessingCanvas" xmlns:cx="http://schemas.microsoft.com/office/drawing/2014/chartex" xmlns:cx1="http://schemas.microsoft.com/office/drawing/2015/9/8/chartex" xmlns:cx2="http://schemas.microsoft.com/office/drawing/2015/10/21/chartex" xmlns:cx3="http://schemas.microsoft.com/office/drawing/2016/5/9/chartex" xmlns:cx4="http://schemas.microsoft.com/office/drawing/2016/5/10/chartex" xmlns:cx5="http://schemas.microsoft.com/office/drawing/2016/5/11/chartex" xmlns:cx6="http://schemas.microsoft.com/office/drawing/2016/5/12/chartex" xmlns:cx7="http://schemas.microsoft.com/office/drawing/2016/5/13/chartex" xmlns:cx8="http://schemas.microsoft.com/office/drawing/2016/5/14/chartex" xmlns:mc="http://schemas.openxmlformats.org/markup-compatibility/2006" xmlns:aink="http://schemas.microsoft.com/office/drawing/2016/ink" xmlns:am3d="http://schemas.microsoft.com/office/drawing/2017/model3d" xmlns:o="urn:schemas-microsoft-com:office:office" xmlns:r="http://schemas.openxmlformats.org/officeDocument/2006/relationships" xmlns:m="http://schemas.openxmlformats.org/officeDocument/2006/math" xmlns:v="urn:schemas-microsoft-com:vml" xmlns:wp14="http://schemas.microsoft.com/office/word/2010/wordprocessingDrawing" xmlns:wp="http://schemas.openxmlformats.org/drawingml/2006/wordprocessingDrawing" xmlns:w10="urn:schemas-microsoft-com:office:word" xmlns:w="http://schemas.openxmlformats.org/wordprocessingml/2006/main" xmlns:w14="http://schemas.microsoft.com/office/word/2010/wordml" xmlns:w15="http://schemas.microsoft.com/office/word/2012/wordml" xmlns:w16cex="http://schemas.microsoft.com/office/word/2018/wordml/cex" xmlns:w16cid="http://schemas.microsoft.com/office/word/2016/wordml/cid" xmlns:w16="http://schemas.microsoft.com/office/word/2018/wordml" xmlns:w16sdtdh="http://schemas.microsoft.com/office/word/2020/wordml/sdtdatahash" xmlns:w16se="http://schemas.microsoft.com/office/word/2015/wordml/symex" xmlns:wpg="http://schemas.microsoft.com/office/word/2010/wordprocessingGroup" xmlns:wpi="http://schemas.microsoft.com/office/word/2010/wordprocessingInk" xmlns:wne="http://schemas.microsoft.com/office/word/2006/wordml" xmlns:wps="http://schemas.microsoft.com/office/word/2010/wordprocessingShape" mc:Ignorable="w14 w15 w16se w16cid w16 w16cex w16sdtdh wp14">
   <w:abstractNum w:abstractNumId="0" w15:restartNumberingAfterBreak="0">
     <w:nsid w:val="FFFFFF7C"/>
     <w:multiLevelType w:val="singleLevel"/>
-    <w:tmpl w:val="1966B018"/>
+    <w:tmpl w:val="BA74AA9E"/>
     <w:lvl w:ilvl="0">
       <w:start w:val="1"/>
       <w:numFmt w:val="decimal"/>
@@ -3580,7 +3991,7 @@
   <w:abstractNum w:abstractNumId="1" w15:restartNumberingAfterBreak="0">
     <w:nsid w:val="FFFFFF7F"/>
     <w:multiLevelType w:val="singleLevel"/>
-    <w:tmpl w:val="8E0C0AC8"/>
+    <w:tmpl w:val="D7AECB10"/>
     <w:lvl w:ilvl="0">
       <w:start w:val="1"/>
       <w:numFmt w:val="decimal"/>
@@ -5123,6 +5534,119 @@
     </w:lvl>
   </w:abstractNum>
   <w:abstractNum w:abstractNumId="17" w15:restartNumberingAfterBreak="0">
+    <w:nsid w:val="572D3232"/>
+    <w:multiLevelType w:val="hybridMultilevel"/>
+    <w:tmpl w:val="E970FB36"/>
+    <w:lvl w:ilvl="0" w:tplc="580A0001">
+      <w:start w:val="1"/>
+      <w:numFmt w:val="bullet"/>
+      <w:lvlText w:val=""/>
+      <w:lvlJc w:val="left"/>
+      <w:pPr>
+        <w:ind w:left="720" w:hanging="360"/>
+      </w:pPr>
+      <w:rPr>
+        <w:rFonts w:ascii="Symbol" w:hAnsi="Symbol" w:hint="default"/>
+      </w:rPr>
+    </w:lvl>
+    <w:lvl w:ilvl="1" w:tplc="580A0003" w:tentative="1">
+      <w:start w:val="1"/>
+      <w:numFmt w:val="bullet"/>
+      <w:lvlText w:val="o"/>
+      <w:lvlJc w:val="left"/>
+      <w:pPr>
+        <w:ind w:left="1440" w:hanging="360"/>
+      </w:pPr>
+      <w:rPr>
+        <w:rFonts w:ascii="Courier New" w:hAnsi="Courier New" w:cs="Courier New" w:hint="default"/>
+      </w:rPr>
+    </w:lvl>
+    <w:lvl w:ilvl="2" w:tplc="580A0005" w:tentative="1">
+      <w:start w:val="1"/>
+      <w:numFmt w:val="bullet"/>
+      <w:lvlText w:val=""/>
+      <w:lvlJc w:val="left"/>
+      <w:pPr>
+        <w:ind w:left="2160" w:hanging="360"/>
+      </w:pPr>
+      <w:rPr>
+        <w:rFonts w:ascii="Wingdings" w:hAnsi="Wingdings" w:hint="default"/>
+      </w:rPr>
+    </w:lvl>
+    <w:lvl w:ilvl="3" w:tplc="580A0001" w:tentative="1">
+      <w:start w:val="1"/>
+      <w:numFmt w:val="bullet"/>
+      <w:lvlText w:val=""/>
+      <w:lvlJc w:val="left"/>
+      <w:pPr>
+        <w:ind w:left="2880" w:hanging="360"/>
+      </w:pPr>
+      <w:rPr>
+        <w:rFonts w:ascii="Symbol" w:hAnsi="Symbol" w:hint="default"/>
+      </w:rPr>
+    </w:lvl>
+    <w:lvl w:ilvl="4" w:tplc="580A0003" w:tentative="1">
+      <w:start w:val="1"/>
+      <w:numFmt w:val="bullet"/>
+      <w:lvlText w:val="o"/>
+      <w:lvlJc w:val="left"/>
+      <w:pPr>
+        <w:ind w:left="3600" w:hanging="360"/>
+      </w:pPr>
+      <w:rPr>
+        <w:rFonts w:ascii="Courier New" w:hAnsi="Courier New" w:cs="Courier New" w:hint="default"/>
+      </w:rPr>
+    </w:lvl>
+    <w:lvl w:ilvl="5" w:tplc="580A0005" w:tentative="1">
+      <w:start w:val="1"/>
+      <w:numFmt w:val="bullet"/>
+      <w:lvlText w:val=""/>
+      <w:lvlJc w:val="left"/>
+      <w:pPr>
+        <w:ind w:left="4320" w:hanging="360"/>
+      </w:pPr>
+      <w:rPr>
+        <w:rFonts w:ascii="Wingdings" w:hAnsi="Wingdings" w:hint="default"/>
+      </w:rPr>
+    </w:lvl>
+    <w:lvl w:ilvl="6" w:tplc="580A0001" w:tentative="1">
+      <w:start w:val="1"/>
+      <w:numFmt w:val="bullet"/>
+      <w:lvlText w:val=""/>
+      <w:lvlJc w:val="left"/>
+      <w:pPr>
+        <w:ind w:left="5040" w:hanging="360"/>
+      </w:pPr>
+      <w:rPr>
+        <w:rFonts w:ascii="Symbol" w:hAnsi="Symbol" w:hint="default"/>
+      </w:rPr>
+    </w:lvl>
+    <w:lvl w:ilvl="7" w:tplc="580A0003" w:tentative="1">
+      <w:start w:val="1"/>
+      <w:numFmt w:val="bullet"/>
+      <w:lvlText w:val="o"/>
+      <w:lvlJc w:val="left"/>
+      <w:pPr>
+        <w:ind w:left="5760" w:hanging="360"/>
+      </w:pPr>
+      <w:rPr>
+        <w:rFonts w:ascii="Courier New" w:hAnsi="Courier New" w:cs="Courier New" w:hint="default"/>
+      </w:rPr>
+    </w:lvl>
+    <w:lvl w:ilvl="8" w:tplc="580A0005" w:tentative="1">
+      <w:start w:val="1"/>
+      <w:numFmt w:val="bullet"/>
+      <w:lvlText w:val=""/>
+      <w:lvlJc w:val="left"/>
+      <w:pPr>
+        <w:ind w:left="6480" w:hanging="360"/>
+      </w:pPr>
+      <w:rPr>
+        <w:rFonts w:ascii="Wingdings" w:hAnsi="Wingdings" w:hint="default"/>
+      </w:rPr>
+    </w:lvl>
+  </w:abstractNum>
+  <w:abstractNum w:abstractNumId="18" w15:restartNumberingAfterBreak="0">
     <w:nsid w:val="57604B85"/>
     <w:multiLevelType w:val="hybridMultilevel"/>
     <w:tmpl w:val="DD5E0BF8"/>
@@ -5208,7 +5732,7 @@
       </w:pPr>
     </w:lvl>
   </w:abstractNum>
-  <w:abstractNum w:abstractNumId="18" w15:restartNumberingAfterBreak="0">
+  <w:abstractNum w:abstractNumId="19" w15:restartNumberingAfterBreak="0">
     <w:nsid w:val="6356356F"/>
     <w:multiLevelType w:val="hybridMultilevel"/>
     <w:tmpl w:val="81F646BE"/>
@@ -5321,7 +5845,7 @@
       </w:rPr>
     </w:lvl>
   </w:abstractNum>
-  <w:abstractNum w:abstractNumId="19" w15:restartNumberingAfterBreak="0">
+  <w:abstractNum w:abstractNumId="20" w15:restartNumberingAfterBreak="0">
     <w:nsid w:val="6B1A18A2"/>
     <w:multiLevelType w:val="hybridMultilevel"/>
     <w:tmpl w:val="C9A07306"/>
@@ -5434,7 +5958,7 @@
       </w:rPr>
     </w:lvl>
   </w:abstractNum>
-  <w:abstractNum w:abstractNumId="20" w15:restartNumberingAfterBreak="0">
+  <w:abstractNum w:abstractNumId="21" w15:restartNumberingAfterBreak="0">
     <w:nsid w:val="6C5950CC"/>
     <w:multiLevelType w:val="hybridMultilevel"/>
     <w:tmpl w:val="D616CA38"/>
@@ -5520,7 +6044,7 @@
       </w:pPr>
     </w:lvl>
   </w:abstractNum>
-  <w:abstractNum w:abstractNumId="21" w15:restartNumberingAfterBreak="0">
+  <w:abstractNum w:abstractNumId="22" w15:restartNumberingAfterBreak="0">
     <w:nsid w:val="77001713"/>
     <w:multiLevelType w:val="hybridMultilevel"/>
     <w:tmpl w:val="ACD4DB70"/>
@@ -5637,7 +6161,7 @@
       </w:pPr>
     </w:lvl>
   </w:abstractNum>
-  <w:abstractNum w:abstractNumId="22" w15:restartNumberingAfterBreak="0">
+  <w:abstractNum w:abstractNumId="23" w15:restartNumberingAfterBreak="0">
     <w:nsid w:val="78C022AE"/>
     <w:multiLevelType w:val="multilevel"/>
     <w:tmpl w:val="645C768E"/>
@@ -5786,7 +6310,7 @@
       </w:rPr>
     </w:lvl>
   </w:abstractNum>
-  <w:abstractNum w:abstractNumId="23" w15:restartNumberingAfterBreak="0">
+  <w:abstractNum w:abstractNumId="24" w15:restartNumberingAfterBreak="0">
     <w:nsid w:val="79755B20"/>
     <w:multiLevelType w:val="hybridMultilevel"/>
     <w:tmpl w:val="29A28C22"/>
@@ -5899,7 +6423,7 @@
       </w:rPr>
     </w:lvl>
   </w:abstractNum>
-  <w:abstractNum w:abstractNumId="24" w15:restartNumberingAfterBreak="0">
+  <w:abstractNum w:abstractNumId="25" w15:restartNumberingAfterBreak="0">
     <w:nsid w:val="7ED45358"/>
     <w:multiLevelType w:val="hybridMultilevel"/>
     <w:tmpl w:val="5748E8A8"/>
@@ -6012,7 +6536,7 @@
       </w:rPr>
     </w:lvl>
   </w:abstractNum>
-  <w:abstractNum w:abstractNumId="25" w15:restartNumberingAfterBreak="0">
+  <w:abstractNum w:abstractNumId="26" w15:restartNumberingAfterBreak="0">
     <w:nsid w:val="7ED91E3F"/>
     <w:multiLevelType w:val="hybridMultilevel"/>
     <w:tmpl w:val="2550F13A"/>
@@ -6125,83 +6649,86 @@
       </w:rPr>
     </w:lvl>
   </w:abstractNum>
-  <w:num w:numId="1" w16cid:durableId="1301156174">
+  <w:num w:numId="1">
     <w:abstractNumId w:val="7"/>
   </w:num>
-  <w:num w:numId="2" w16cid:durableId="2041932593">
-    <w:abstractNumId w:val="17"/>
+  <w:num w:numId="2">
+    <w:abstractNumId w:val="18"/>
   </w:num>
-  <w:num w:numId="3" w16cid:durableId="1234663149">
+  <w:num w:numId="3">
     <w:abstractNumId w:val="2"/>
   </w:num>
-  <w:num w:numId="4" w16cid:durableId="1468668791">
+  <w:num w:numId="4">
     <w:abstractNumId w:val="11"/>
   </w:num>
-  <w:num w:numId="5" w16cid:durableId="1000737295">
+  <w:num w:numId="5">
     <w:abstractNumId w:val="12"/>
   </w:num>
-  <w:num w:numId="6" w16cid:durableId="1140346053">
+  <w:num w:numId="6">
+    <w:abstractNumId w:val="21"/>
+  </w:num>
+  <w:num w:numId="7">
+    <w:abstractNumId w:val="15"/>
+  </w:num>
+  <w:num w:numId="8">
+    <w:abstractNumId w:val="3"/>
+  </w:num>
+  <w:num w:numId="9">
+    <w:abstractNumId w:val="22"/>
+  </w:num>
+  <w:num w:numId="10">
+    <w:abstractNumId w:val="5"/>
+  </w:num>
+  <w:num w:numId="11">
     <w:abstractNumId w:val="20"/>
   </w:num>
-  <w:num w:numId="7" w16cid:durableId="1761676449">
-    <w:abstractNumId w:val="15"/>
+  <w:num w:numId="12">
+    <w:abstractNumId w:val="8"/>
   </w:num>
-  <w:num w:numId="8" w16cid:durableId="1901165883">
-    <w:abstractNumId w:val="3"/>
+  <w:num w:numId="13">
+    <w:abstractNumId w:val="9"/>
   </w:num>
-  <w:num w:numId="9" w16cid:durableId="633293690">
-    <w:abstractNumId w:val="21"/>
+  <w:num w:numId="14">
+    <w:abstractNumId w:val="4"/>
   </w:num>
-  <w:num w:numId="10" w16cid:durableId="1338381488">
-    <w:abstractNumId w:val="5"/>
+  <w:num w:numId="15">
+    <w:abstractNumId w:val="10"/>
   </w:num>
-  <w:num w:numId="11" w16cid:durableId="1951350188">
+  <w:num w:numId="16">
     <w:abstractNumId w:val="19"/>
   </w:num>
-  <w:num w:numId="12" w16cid:durableId="1368607185">
-    <w:abstractNumId w:val="8"/>
-  </w:num>
-  <w:num w:numId="13" w16cid:durableId="1283344230">
-    <w:abstractNumId w:val="9"/>
-  </w:num>
-  <w:num w:numId="14" w16cid:durableId="1523670778">
-    <w:abstractNumId w:val="4"/>
-  </w:num>
-  <w:num w:numId="15" w16cid:durableId="538199948">
-    <w:abstractNumId w:val="10"/>
-  </w:num>
-  <w:num w:numId="16" w16cid:durableId="1894348108">
-    <w:abstractNumId w:val="18"/>
-  </w:num>
-  <w:num w:numId="17" w16cid:durableId="2062169232">
+  <w:num w:numId="17">
     <w:abstractNumId w:val="6"/>
   </w:num>
-  <w:num w:numId="18" w16cid:durableId="1841462498">
+  <w:num w:numId="18">
     <w:abstractNumId w:val="14"/>
   </w:num>
-  <w:num w:numId="19" w16cid:durableId="1542746708">
+  <w:num w:numId="19">
     <w:abstractNumId w:val="1"/>
   </w:num>
-  <w:num w:numId="20" w16cid:durableId="758523113">
+  <w:num w:numId="20">
     <w:abstractNumId w:val="0"/>
   </w:num>
-  <w:num w:numId="21" w16cid:durableId="1528059073">
+  <w:num w:numId="21">
     <w:abstractNumId w:val="13"/>
   </w:num>
-  <w:num w:numId="22" w16cid:durableId="457575409">
+  <w:num w:numId="22">
     <w:abstractNumId w:val="16"/>
   </w:num>
-  <w:num w:numId="23" w16cid:durableId="1269002684">
+  <w:num w:numId="23">
+    <w:abstractNumId w:val="25"/>
+  </w:num>
+  <w:num w:numId="24">
     <w:abstractNumId w:val="24"/>
   </w:num>
-  <w:num w:numId="24" w16cid:durableId="1211070905">
+  <w:num w:numId="25">
     <w:abstractNumId w:val="23"/>
   </w:num>
-  <w:num w:numId="25" w16cid:durableId="522793148">
-    <w:abstractNumId w:val="22"/>
+  <w:num w:numId="26">
+    <w:abstractNumId w:val="26"/>
   </w:num>
-  <w:num w:numId="26" w16cid:durableId="608314258">
-    <w:abstractNumId w:val="25"/>
+  <w:num w:numId="27">
+    <w:abstractNumId w:val="17"/>
   </w:num>
 </w:numbering>
 </file>

</xml_diff>